<commit_message>
Probably ignore these. Just the same version saved multiple times
</commit_message>
<xml_diff>
--- a/Admin/Minutes/Minutes, may 27 2016.docx
+++ b/Admin/Minutes/Minutes, may 27 2016.docx
@@ -1,6 +1,6 @@
 
 <file path=word/document.xml><?xml version="1.0" encoding="utf-8"?>
-<w:document xmlns:wpc="http://schemas.microsoft.com/office/word/2010/wordprocessingCanvas" xmlns:mc="http://schemas.openxmlformats.org/markup-compatibility/2006" xmlns:o="urn:schemas-microsoft-com:office:office" xmlns:r="http://schemas.openxmlformats.org/officeDocument/2006/relationships" xmlns:m="http://schemas.openxmlformats.org/officeDocument/2006/math" xmlns:v="urn:schemas-microsoft-com:vml" xmlns:wp14="http://schemas.microsoft.com/office/word/2010/wordprocessingDrawing" xmlns:wp="http://schemas.openxmlformats.org/drawingml/2006/wordprocessingDrawing" xmlns:w10="urn:schemas-microsoft-com:office:word" xmlns:w="http://schemas.openxmlformats.org/wordprocessingml/2006/main" xmlns:w14="http://schemas.microsoft.com/office/word/2010/wordml" xmlns:w15="http://schemas.microsoft.com/office/word/2012/wordml" xmlns:wpg="http://schemas.microsoft.com/office/word/2010/wordprocessingGroup" xmlns:wpi="http://schemas.microsoft.com/office/word/2010/wordprocessingInk" xmlns:wne="http://schemas.microsoft.com/office/word/2006/wordml" xmlns:wps="http://schemas.microsoft.com/office/word/2010/wordprocessingShape" mc:Ignorable="w14 w15 wp14">
+<w:document xmlns:wpc="http://schemas.microsoft.com/office/word/2010/wordprocessingCanvas" xmlns:mo="http://schemas.microsoft.com/office/mac/office/2008/main" xmlns:mc="http://schemas.openxmlformats.org/markup-compatibility/2006" xmlns:mv="urn:schemas-microsoft-com:mac:vml" xmlns:o="urn:schemas-microsoft-com:office:office" xmlns:r="http://schemas.openxmlformats.org/officeDocument/2006/relationships" xmlns:m="http://schemas.openxmlformats.org/officeDocument/2006/math" xmlns:v="urn:schemas-microsoft-com:vml" xmlns:wp14="http://schemas.microsoft.com/office/word/2010/wordprocessingDrawing" xmlns:wp="http://schemas.openxmlformats.org/drawingml/2006/wordprocessingDrawing" xmlns:w10="urn:schemas-microsoft-com:office:word" xmlns:w="http://schemas.openxmlformats.org/wordprocessingml/2006/main" xmlns:w14="http://schemas.microsoft.com/office/word/2010/wordml" xmlns:wpg="http://schemas.microsoft.com/office/word/2010/wordprocessingGroup" xmlns:wpi="http://schemas.microsoft.com/office/word/2010/wordprocessingInk" xmlns:wne="http://schemas.microsoft.com/office/word/2006/wordml" xmlns:wps="http://schemas.microsoft.com/office/word/2010/wordprocessingShape" mc:Ignorable="w14 wp14">
   <w:body>
     <w:p>
       <w:pPr>
@@ -26,7 +26,7 @@
         <mc:AlternateContent>
           <mc:Choice Requires="wps">
             <w:drawing>
-              <wp:anchor distT="0" distB="0" distL="114300" distR="114300" simplePos="0" relativeHeight="251659264" behindDoc="0" locked="0" layoutInCell="1" allowOverlap="1" wp14:anchorId="63694E6D" wp14:editId="59F2A5CE">
+              <wp:anchor distT="0" distB="0" distL="114300" distR="114300" simplePos="0" relativeHeight="251659264" behindDoc="0" locked="0" layoutInCell="1" allowOverlap="1" wp14:anchorId="256F7ECE" wp14:editId="41606E7E">
                 <wp:simplePos x="0" y="0"/>
                 <wp:positionH relativeFrom="column">
                   <wp:posOffset>4554855</wp:posOffset>
@@ -63,7 +63,7 @@
                         </a:ln>
                         <a:extLst>
                           <a:ext uri="{91240B29-F687-4f45-9708-019B960494DF}">
-                            <a14:hiddenLine xmlns:a14="http://schemas.microsoft.com/office/drawing/2010/main" xmlns:w="http://schemas.openxmlformats.org/wordprocessingml/2006/main" xmlns:w10="urn:schemas-microsoft-com:office:word" xmlns:v="urn:schemas-microsoft-com:vml" xmlns:o="urn:schemas-microsoft-com:office:office" xmlns:mv="urn:schemas-microsoft-com:mac:vml" xmlns:mo="http://schemas.microsoft.com/office/mac/office/2008/main" xmlns="" w="9525">
+                            <a14:hiddenLine xmlns:a14="http://schemas.microsoft.com/office/drawing/2010/main" w="9525">
                               <a:solidFill>
                                 <a:srgbClr val="000000"/>
                               </a:solidFill>
@@ -83,7 +83,7 @@
                                 <w:lang w:val="en-US" w:eastAsia="en-US"/>
                               </w:rPr>
                               <w:drawing>
-                                <wp:inline distT="0" distB="0" distL="0" distR="0" wp14:anchorId="744B6AA9" wp14:editId="0C47DD18">
+                                <wp:inline distT="0" distB="0" distL="0" distR="0" wp14:anchorId="151ABAC1" wp14:editId="3D7B4CCA">
                                   <wp:extent cx="1447800" cy="1244600"/>
                                   <wp:effectExtent l="0" t="0" r="0" b="0"/>
                                   <wp:docPr id="2" name="Picture 2" descr="logo"/>
@@ -100,7 +100,7 @@
                                           </pic:cNvPicPr>
                                         </pic:nvPicPr>
                                         <pic:blipFill>
-                                          <a:blip r:embed="rId7">
+                                          <a:blip r:embed="rId8">
                                             <a:extLst>
                                               <a:ext uri="{28A0092B-C50C-407E-A947-70E740481C1C}">
                                                 <a14:useLocalDpi xmlns:a14="http://schemas.microsoft.com/office/drawing/2010/main" val="0"/>
@@ -151,11 +151,11 @@
           </mc:Choice>
           <mc:Fallback>
             <w:pict>
-              <v:shapetype w14:anchorId="63694E6D" id="_x0000_t202" coordsize="21600,21600" o:spt="202" path="m,l,21600r21600,l21600,xe">
+              <v:shapetype id="_x0000_t202" coordsize="21600,21600" o:spt="202" path="m0,0l0,21600,21600,21600,21600,0xe">
                 <v:stroke joinstyle="miter"/>
                 <v:path gradientshapeok="t" o:connecttype="rect"/>
               </v:shapetype>
-              <v:shape id="Text Box 14" o:spid="_x0000_s1026" type="#_x0000_t202" style="position:absolute;margin-left:358.65pt;margin-top:-17.45pt;width:135pt;height:99pt;z-index:251659264;visibility:visible;mso-wrap-style:square;mso-width-percent:0;mso-height-percent:0;mso-wrap-distance-left:9pt;mso-wrap-distance-top:0;mso-wrap-distance-right:9pt;mso-wrap-distance-bottom:0;mso-position-horizontal:absolute;mso-position-horizontal-relative:text;mso-position-vertical:absolute;mso-position-vertical-relative:text;mso-width-percent:0;mso-height-percent:0;mso-width-relative:page;mso-height-relative:page;v-text-anchor:top" o:gfxdata="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" stroked="f">
+              <v:shape id="Text Box 14" o:spid="_x0000_s1026" type="#_x0000_t202" style="position:absolute;margin-left:358.65pt;margin-top:-17.4pt;width:135pt;height:99pt;z-index:251659264;visibility:visible;mso-wrap-style:square;mso-width-percent:0;mso-height-percent:0;mso-wrap-distance-left:9pt;mso-wrap-distance-top:0;mso-wrap-distance-right:9pt;mso-wrap-distance-bottom:0;mso-position-horizontal:absolute;mso-position-horizontal-relative:text;mso-position-vertical:absolute;mso-position-vertical-relative:text;mso-width-percent:0;mso-height-percent:0;mso-width-relative:page;mso-height-relative:page;v-text-anchor:top" o:gfxdata="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" stroked="f">
                 <v:textbox>
                   <w:txbxContent>
                     <w:p>
@@ -165,7 +165,7 @@
                           <w:lang w:val="en-US" w:eastAsia="en-US"/>
                         </w:rPr>
                         <w:drawing>
-                          <wp:inline distT="0" distB="0" distL="0" distR="0" wp14:anchorId="744B6AA9" wp14:editId="0C47DD18">
+                          <wp:inline distT="0" distB="0" distL="0" distR="0" wp14:anchorId="151ABAC1" wp14:editId="3D7B4CCA">
                             <wp:extent cx="1447800" cy="1244600"/>
                             <wp:effectExtent l="0" t="0" r="0" b="0"/>
                             <wp:docPr id="2" name="Picture 2" descr="logo"/>
@@ -182,7 +182,7 @@
                                     </pic:cNvPicPr>
                                   </pic:nvPicPr>
                                   <pic:blipFill>
-                                    <a:blip r:embed="rId7">
+                                    <a:blip r:embed="rId8">
                                       <a:extLst>
                                         <a:ext uri="{28A0092B-C50C-407E-A947-70E740481C1C}">
                                           <a14:useLocalDpi xmlns:a14="http://schemas.microsoft.com/office/drawing/2010/main" val="0"/>
@@ -282,31 +282,22 @@
           <w:sz w:val="28"/>
           <w:szCs w:val="28"/>
         </w:rPr>
-        <w:t>Project Group Meeting #</w:t>
-      </w:r>
-      <w:r>
-        <w:rPr>
-          <w:rFonts w:ascii="Verdana" w:hAnsi="Verdana" w:cs="Arial"/>
-          <w:noProof/>
-          <w:sz w:val="28"/>
-          <w:szCs w:val="28"/>
-        </w:rPr>
-        <w:t>9</w:t>
-      </w:r>
-    </w:p>
-    <w:p>
-      <w:pPr>
-        <w:rPr>
-          <w:rFonts w:ascii="Verdana" w:hAnsi="Verdana" w:cs="Arial"/>
-          <w:szCs w:val="24"/>
-        </w:rPr>
-      </w:pPr>
-      <w:r>
-        <w:rPr>
-          <w:rFonts w:ascii="Verdana" w:hAnsi="Verdana" w:cs="Arial"/>
-          <w:szCs w:val="24"/>
-        </w:rPr>
-        <w:pict>
+        <w:t>Project Group Meeting #9</w:t>
+      </w:r>
+    </w:p>
+    <w:p>
+      <w:pPr>
+        <w:rPr>
+          <w:rFonts w:ascii="Verdana" w:hAnsi="Verdana" w:cs="Arial"/>
+          <w:szCs w:val="24"/>
+        </w:rPr>
+      </w:pPr>
+      <w:r>
+        <w:rPr>
+          <w:rFonts w:ascii="Verdana" w:hAnsi="Verdana" w:cs="Arial"/>
+          <w:szCs w:val="24"/>
+        </w:rPr>
+        <w:pict w14:anchorId="2B7BA075">
           <v:rect id="_x0000_i1025" style="width:481.55pt;height:3pt" o:hralign="center" o:hrstd="t" o:hrnoshade="t" o:hr="t" fillcolor="black" stroked="f"/>
         </w:pict>
       </w:r>
@@ -516,7 +507,16 @@
           <w:rFonts w:ascii="Verdana" w:hAnsi="Verdana"/>
           <w:szCs w:val="24"/>
         </w:rPr>
-        <w:t xml:space="preserve">Jake Campbell, Parth Thakur, Ryan Taylor, Mike </w:t>
+        <w:t>Jake Camp</w:t>
+      </w:r>
+      <w:bookmarkStart w:id="0" w:name="_GoBack"/>
+      <w:bookmarkEnd w:id="0"/>
+      <w:r>
+        <w:rPr>
+          <w:rFonts w:ascii="Verdana" w:hAnsi="Verdana"/>
+          <w:szCs w:val="24"/>
+        </w:rPr>
+        <w:t xml:space="preserve">bell, Parth Thakur, Ryan Taylor, Mike </w:t>
       </w:r>
       <w:proofErr w:type="spellStart"/>
       <w:r>
@@ -652,7 +652,25 @@
           <w:bCs/>
           <w:szCs w:val="24"/>
         </w:rPr>
-        <w:t>(look at Minutes, may 6 2016.doc)</w:t>
+        <w:t>(</w:t>
+      </w:r>
+      <w:proofErr w:type="gramStart"/>
+      <w:r>
+        <w:rPr>
+          <w:rFonts w:ascii="Verdana" w:hAnsi="Verdana" w:cs="Arial"/>
+          <w:bCs/>
+          <w:szCs w:val="24"/>
+        </w:rPr>
+        <w:t>look</w:t>
+      </w:r>
+      <w:proofErr w:type="gramEnd"/>
+      <w:r>
+        <w:rPr>
+          <w:rFonts w:ascii="Verdana" w:hAnsi="Verdana" w:cs="Arial"/>
+          <w:bCs/>
+          <w:szCs w:val="24"/>
+        </w:rPr>
+        <w:t xml:space="preserve"> at Minutes, may 6 2016.doc)</w:t>
       </w:r>
     </w:p>
     <w:p>
@@ -794,7 +812,23 @@
           <w:rFonts w:ascii="Verdana" w:hAnsi="Verdana"/>
           <w:szCs w:val="24"/>
         </w:rPr>
-        <w:t xml:space="preserve"> about CAA regulations for UAV fail safe system.</w:t>
+        <w:t xml:space="preserve"> about CAA regulations for UAV </w:t>
+      </w:r>
+      <w:proofErr w:type="gramStart"/>
+      <w:r>
+        <w:rPr>
+          <w:rFonts w:ascii="Verdana" w:hAnsi="Verdana"/>
+          <w:szCs w:val="24"/>
+        </w:rPr>
+        <w:t>fail safe</w:t>
+      </w:r>
+      <w:proofErr w:type="gramEnd"/>
+      <w:r>
+        <w:rPr>
+          <w:rFonts w:ascii="Verdana" w:hAnsi="Verdana"/>
+          <w:szCs w:val="24"/>
+        </w:rPr>
+        <w:t xml:space="preserve"> system.</w:t>
       </w:r>
     </w:p>
     <w:p>
@@ -815,21 +849,7 @@
           <w:rFonts w:ascii="Verdana" w:hAnsi="Verdana"/>
           <w:szCs w:val="24"/>
         </w:rPr>
-        <w:t>Got in touch with George Williams</w:t>
-      </w:r>
-      <w:r>
-        <w:rPr>
-          <w:rFonts w:ascii="Verdana" w:hAnsi="Verdana"/>
-          <w:szCs w:val="24"/>
-        </w:rPr>
-        <w:t xml:space="preserve"> to look at UC’s </w:t>
-      </w:r>
-      <w:r>
-        <w:rPr>
-          <w:rFonts w:ascii="Verdana" w:hAnsi="Verdana"/>
-          <w:szCs w:val="24"/>
-        </w:rPr>
-        <w:t>test rig.</w:t>
+        <w:t>Got in touch with George Williams to look at UC’s test rig.</w:t>
       </w:r>
     </w:p>
     <w:p>
@@ -1029,7 +1049,23 @@
           <w:rFonts w:ascii="Verdana" w:hAnsi="Verdana"/>
           <w:szCs w:val="24"/>
         </w:rPr>
-        <w:t>Looking at modelling how the environment effects the plane and its flight path.</w:t>
+        <w:t xml:space="preserve">Looking at modelling how the environment </w:t>
+      </w:r>
+      <w:proofErr w:type="gramStart"/>
+      <w:r>
+        <w:rPr>
+          <w:rFonts w:ascii="Verdana" w:hAnsi="Verdana"/>
+          <w:szCs w:val="24"/>
+        </w:rPr>
+        <w:t>effects</w:t>
+      </w:r>
+      <w:proofErr w:type="gramEnd"/>
+      <w:r>
+        <w:rPr>
+          <w:rFonts w:ascii="Verdana" w:hAnsi="Verdana"/>
+          <w:szCs w:val="24"/>
+        </w:rPr>
+        <w:t xml:space="preserve"> the plane and its flight path.</w:t>
       </w:r>
     </w:p>
     <w:p>
@@ -1047,7 +1083,23 @@
           <w:rFonts w:ascii="Verdana" w:hAnsi="Verdana"/>
           <w:szCs w:val="24"/>
         </w:rPr>
-        <w:t>Look at how all individual components will fit together.</w:t>
+        <w:t xml:space="preserve">Look at how </w:t>
+      </w:r>
+      <w:proofErr w:type="gramStart"/>
+      <w:r>
+        <w:rPr>
+          <w:rFonts w:ascii="Verdana" w:hAnsi="Verdana"/>
+          <w:szCs w:val="24"/>
+        </w:rPr>
+        <w:t>all individual</w:t>
+      </w:r>
+      <w:proofErr w:type="gramEnd"/>
+      <w:r>
+        <w:rPr>
+          <w:rFonts w:ascii="Verdana" w:hAnsi="Verdana"/>
+          <w:szCs w:val="24"/>
+        </w:rPr>
+        <w:t xml:space="preserve"> components will fit together.</w:t>
       </w:r>
     </w:p>
     <w:p>
@@ -1174,12 +1226,21 @@
           <w:szCs w:val="24"/>
         </w:rPr>
       </w:pPr>
-      <w:r>
-        <w:rPr>
-          <w:rFonts w:ascii="Verdana" w:hAnsi="Verdana"/>
-          <w:szCs w:val="24"/>
-        </w:rPr>
-        <w:t>Parth Thakur</w:t>
+      <w:proofErr w:type="spellStart"/>
+      <w:r>
+        <w:rPr>
+          <w:rFonts w:ascii="Verdana" w:hAnsi="Verdana"/>
+          <w:szCs w:val="24"/>
+        </w:rPr>
+        <w:t>Parth</w:t>
+      </w:r>
+      <w:proofErr w:type="spellEnd"/>
+      <w:r>
+        <w:rPr>
+          <w:rFonts w:ascii="Verdana" w:hAnsi="Verdana"/>
+          <w:szCs w:val="24"/>
+        </w:rPr>
+        <w:t xml:space="preserve"> Thakur</w:t>
       </w:r>
     </w:p>
     <w:p>
@@ -1254,7 +1315,23 @@
           <w:rFonts w:ascii="Verdana" w:hAnsi="Verdana"/>
           <w:szCs w:val="24"/>
         </w:rPr>
-        <w:t>Concept development of ash capture system.</w:t>
+        <w:t xml:space="preserve">Concept </w:t>
+      </w:r>
+      <w:proofErr w:type="gramStart"/>
+      <w:r>
+        <w:rPr>
+          <w:rFonts w:ascii="Verdana" w:hAnsi="Verdana"/>
+          <w:szCs w:val="24"/>
+        </w:rPr>
+        <w:t>development of ash capture</w:t>
+      </w:r>
+      <w:proofErr w:type="gramEnd"/>
+      <w:r>
+        <w:rPr>
+          <w:rFonts w:ascii="Verdana" w:hAnsi="Verdana"/>
+          <w:szCs w:val="24"/>
+        </w:rPr>
+        <w:t xml:space="preserve"> system.</w:t>
       </w:r>
     </w:p>
     <w:p>
@@ -1660,8 +1737,6 @@
                 <w:lang w:val="en-NZ"/>
               </w:rPr>
             </w:pPr>
-            <w:bookmarkStart w:id="0" w:name="_GoBack"/>
-            <w:bookmarkEnd w:id="0"/>
           </w:p>
         </w:tc>
         <w:tc>
@@ -1862,7 +1937,7 @@
     </w:p>
     <w:p/>
     <w:sectPr>
-      <w:footerReference w:type="default" r:id="rId8"/>
+      <w:footerReference w:type="default" r:id="rId9"/>
       <w:pgSz w:w="11899" w:h="16838" w:code="9"/>
       <w:pgMar w:top="1530" w:right="1134" w:bottom="1710" w:left="1134" w:header="1021" w:footer="680" w:gutter="0"/>
       <w:cols w:space="708"/>
@@ -1872,7 +1947,7 @@
 </file>
 
 <file path=word/endnotes.xml><?xml version="1.0" encoding="utf-8"?>
-<w:endnotes xmlns:wpc="http://schemas.microsoft.com/office/word/2010/wordprocessingCanvas" xmlns:mc="http://schemas.openxmlformats.org/markup-compatibility/2006" xmlns:o="urn:schemas-microsoft-com:office:office" xmlns:r="http://schemas.openxmlformats.org/officeDocument/2006/relationships" xmlns:m="http://schemas.openxmlformats.org/officeDocument/2006/math" xmlns:v="urn:schemas-microsoft-com:vml" xmlns:wp14="http://schemas.microsoft.com/office/word/2010/wordprocessingDrawing" xmlns:wp="http://schemas.openxmlformats.org/drawingml/2006/wordprocessingDrawing" xmlns:w10="urn:schemas-microsoft-com:office:word" xmlns:w="http://schemas.openxmlformats.org/wordprocessingml/2006/main" xmlns:w14="http://schemas.microsoft.com/office/word/2010/wordml" xmlns:w15="http://schemas.microsoft.com/office/word/2012/wordml" xmlns:wpg="http://schemas.microsoft.com/office/word/2010/wordprocessingGroup" xmlns:wpi="http://schemas.microsoft.com/office/word/2010/wordprocessingInk" xmlns:wne="http://schemas.microsoft.com/office/word/2006/wordml" xmlns:wps="http://schemas.microsoft.com/office/word/2010/wordprocessingShape" mc:Ignorable="w14 w15 wp14">
+<w:endnotes xmlns:wpc="http://schemas.microsoft.com/office/word/2010/wordprocessingCanvas" xmlns:mo="http://schemas.microsoft.com/office/mac/office/2008/main" xmlns:mc="http://schemas.openxmlformats.org/markup-compatibility/2006" xmlns:mv="urn:schemas-microsoft-com:mac:vml" xmlns:o="urn:schemas-microsoft-com:office:office" xmlns:r="http://schemas.openxmlformats.org/officeDocument/2006/relationships" xmlns:m="http://schemas.openxmlformats.org/officeDocument/2006/math" xmlns:v="urn:schemas-microsoft-com:vml" xmlns:wp14="http://schemas.microsoft.com/office/word/2010/wordprocessingDrawing" xmlns:wp="http://schemas.openxmlformats.org/drawingml/2006/wordprocessingDrawing" xmlns:w10="urn:schemas-microsoft-com:office:word" xmlns:w="http://schemas.openxmlformats.org/wordprocessingml/2006/main" xmlns:w14="http://schemas.microsoft.com/office/word/2010/wordml" xmlns:wpg="http://schemas.microsoft.com/office/word/2010/wordprocessingGroup" xmlns:wpi="http://schemas.microsoft.com/office/word/2010/wordprocessingInk" xmlns:wne="http://schemas.microsoft.com/office/word/2006/wordml" xmlns:wps="http://schemas.microsoft.com/office/word/2010/wordprocessingShape" mc:Ignorable="w14 wp14">
   <w:endnote w:type="separator" w:id="-1">
     <w:p>
       <w:r>
@@ -1891,7 +1966,7 @@
 </file>
 
 <file path=word/footer1.xml><?xml version="1.0" encoding="utf-8"?>
-<w:ftr xmlns:wpc="http://schemas.microsoft.com/office/word/2010/wordprocessingCanvas" xmlns:mc="http://schemas.openxmlformats.org/markup-compatibility/2006" xmlns:o="urn:schemas-microsoft-com:office:office" xmlns:r="http://schemas.openxmlformats.org/officeDocument/2006/relationships" xmlns:m="http://schemas.openxmlformats.org/officeDocument/2006/math" xmlns:v="urn:schemas-microsoft-com:vml" xmlns:wp14="http://schemas.microsoft.com/office/word/2010/wordprocessingDrawing" xmlns:wp="http://schemas.openxmlformats.org/drawingml/2006/wordprocessingDrawing" xmlns:w10="urn:schemas-microsoft-com:office:word" xmlns:w="http://schemas.openxmlformats.org/wordprocessingml/2006/main" xmlns:w14="http://schemas.microsoft.com/office/word/2010/wordml" xmlns:w15="http://schemas.microsoft.com/office/word/2012/wordml" xmlns:wpg="http://schemas.microsoft.com/office/word/2010/wordprocessingGroup" xmlns:wpi="http://schemas.microsoft.com/office/word/2010/wordprocessingInk" xmlns:wne="http://schemas.microsoft.com/office/word/2006/wordml" xmlns:wps="http://schemas.microsoft.com/office/word/2010/wordprocessingShape" mc:Ignorable="w14 w15 wp14">
+<w:ftr xmlns:wpc="http://schemas.microsoft.com/office/word/2010/wordprocessingCanvas" xmlns:mo="http://schemas.microsoft.com/office/mac/office/2008/main" xmlns:mc="http://schemas.openxmlformats.org/markup-compatibility/2006" xmlns:mv="urn:schemas-microsoft-com:mac:vml" xmlns:o="urn:schemas-microsoft-com:office:office" xmlns:r="http://schemas.openxmlformats.org/officeDocument/2006/relationships" xmlns:m="http://schemas.openxmlformats.org/officeDocument/2006/math" xmlns:v="urn:schemas-microsoft-com:vml" xmlns:wp14="http://schemas.microsoft.com/office/word/2010/wordprocessingDrawing" xmlns:wp="http://schemas.openxmlformats.org/drawingml/2006/wordprocessingDrawing" xmlns:w10="urn:schemas-microsoft-com:office:word" xmlns:w="http://schemas.openxmlformats.org/wordprocessingml/2006/main" xmlns:w14="http://schemas.microsoft.com/office/word/2010/wordml" xmlns:wpg="http://schemas.microsoft.com/office/word/2010/wordprocessingGroup" xmlns:wpi="http://schemas.microsoft.com/office/word/2010/wordprocessingInk" xmlns:wne="http://schemas.microsoft.com/office/word/2006/wordml" xmlns:wps="http://schemas.microsoft.com/office/word/2010/wordprocessingShape" mc:Ignorable="w14 wp14">
   <w:p>
     <w:pPr>
       <w:pStyle w:val="Footer"/>
@@ -1911,7 +1986,7 @@
 </file>
 
 <file path=word/footnotes.xml><?xml version="1.0" encoding="utf-8"?>
-<w:footnotes xmlns:wpc="http://schemas.microsoft.com/office/word/2010/wordprocessingCanvas" xmlns:mc="http://schemas.openxmlformats.org/markup-compatibility/2006" xmlns:o="urn:schemas-microsoft-com:office:office" xmlns:r="http://schemas.openxmlformats.org/officeDocument/2006/relationships" xmlns:m="http://schemas.openxmlformats.org/officeDocument/2006/math" xmlns:v="urn:schemas-microsoft-com:vml" xmlns:wp14="http://schemas.microsoft.com/office/word/2010/wordprocessingDrawing" xmlns:wp="http://schemas.openxmlformats.org/drawingml/2006/wordprocessingDrawing" xmlns:w10="urn:schemas-microsoft-com:office:word" xmlns:w="http://schemas.openxmlformats.org/wordprocessingml/2006/main" xmlns:w14="http://schemas.microsoft.com/office/word/2010/wordml" xmlns:w15="http://schemas.microsoft.com/office/word/2012/wordml" xmlns:wpg="http://schemas.microsoft.com/office/word/2010/wordprocessingGroup" xmlns:wpi="http://schemas.microsoft.com/office/word/2010/wordprocessingInk" xmlns:wne="http://schemas.microsoft.com/office/word/2006/wordml" xmlns:wps="http://schemas.microsoft.com/office/word/2010/wordprocessingShape" mc:Ignorable="w14 w15 wp14">
+<w:footnotes xmlns:wpc="http://schemas.microsoft.com/office/word/2010/wordprocessingCanvas" xmlns:mo="http://schemas.microsoft.com/office/mac/office/2008/main" xmlns:mc="http://schemas.openxmlformats.org/markup-compatibility/2006" xmlns:mv="urn:schemas-microsoft-com:mac:vml" xmlns:o="urn:schemas-microsoft-com:office:office" xmlns:r="http://schemas.openxmlformats.org/officeDocument/2006/relationships" xmlns:m="http://schemas.openxmlformats.org/officeDocument/2006/math" xmlns:v="urn:schemas-microsoft-com:vml" xmlns:wp14="http://schemas.microsoft.com/office/word/2010/wordprocessingDrawing" xmlns:wp="http://schemas.openxmlformats.org/drawingml/2006/wordprocessingDrawing" xmlns:w10="urn:schemas-microsoft-com:office:word" xmlns:w="http://schemas.openxmlformats.org/wordprocessingml/2006/main" xmlns:w14="http://schemas.microsoft.com/office/word/2010/wordml" xmlns:wpg="http://schemas.microsoft.com/office/word/2010/wordprocessingGroup" xmlns:wpi="http://schemas.microsoft.com/office/word/2010/wordprocessingInk" xmlns:wne="http://schemas.microsoft.com/office/word/2006/wordml" xmlns:wps="http://schemas.microsoft.com/office/word/2010/wordprocessingShape" mc:Ignorable="w14 wp14">
   <w:footnote w:type="separator" w:id="-1">
     <w:p>
       <w:r>
@@ -1930,8 +2005,8 @@
 </file>
 
 <file path=word/numbering.xml><?xml version="1.0" encoding="utf-8"?>
-<w:numbering xmlns:wpc="http://schemas.microsoft.com/office/word/2010/wordprocessingCanvas" xmlns:mc="http://schemas.openxmlformats.org/markup-compatibility/2006" xmlns:o="urn:schemas-microsoft-com:office:office" xmlns:r="http://schemas.openxmlformats.org/officeDocument/2006/relationships" xmlns:m="http://schemas.openxmlformats.org/officeDocument/2006/math" xmlns:v="urn:schemas-microsoft-com:vml" xmlns:wp14="http://schemas.microsoft.com/office/word/2010/wordprocessingDrawing" xmlns:wp="http://schemas.openxmlformats.org/drawingml/2006/wordprocessingDrawing" xmlns:w10="urn:schemas-microsoft-com:office:word" xmlns:w="http://schemas.openxmlformats.org/wordprocessingml/2006/main" xmlns:w14="http://schemas.microsoft.com/office/word/2010/wordml" xmlns:w15="http://schemas.microsoft.com/office/word/2012/wordml" xmlns:wpg="http://schemas.microsoft.com/office/word/2010/wordprocessingGroup" xmlns:wpi="http://schemas.microsoft.com/office/word/2010/wordprocessingInk" xmlns:wne="http://schemas.microsoft.com/office/word/2006/wordml" xmlns:wps="http://schemas.microsoft.com/office/word/2010/wordprocessingShape" mc:Ignorable="w14 w15 wp14">
-  <w:abstractNum w:abstractNumId="0" w15:restartNumberingAfterBreak="0">
+<w:numbering xmlns:wpc="http://schemas.microsoft.com/office/word/2010/wordprocessingCanvas" xmlns:mo="http://schemas.microsoft.com/office/mac/office/2008/main" xmlns:mc="http://schemas.openxmlformats.org/markup-compatibility/2006" xmlns:mv="urn:schemas-microsoft-com:mac:vml" xmlns:o="urn:schemas-microsoft-com:office:office" xmlns:r="http://schemas.openxmlformats.org/officeDocument/2006/relationships" xmlns:m="http://schemas.openxmlformats.org/officeDocument/2006/math" xmlns:v="urn:schemas-microsoft-com:vml" xmlns:wp14="http://schemas.microsoft.com/office/word/2010/wordprocessingDrawing" xmlns:wp="http://schemas.openxmlformats.org/drawingml/2006/wordprocessingDrawing" xmlns:w10="urn:schemas-microsoft-com:office:word" xmlns:w="http://schemas.openxmlformats.org/wordprocessingml/2006/main" xmlns:w14="http://schemas.microsoft.com/office/word/2010/wordml" xmlns:wpg="http://schemas.microsoft.com/office/word/2010/wordprocessingGroup" xmlns:wpi="http://schemas.microsoft.com/office/word/2010/wordprocessingInk" xmlns:wne="http://schemas.microsoft.com/office/word/2006/wordml" xmlns:wps="http://schemas.microsoft.com/office/word/2010/wordprocessingShape" mc:Ignorable="w14 wp14">
+  <w:abstractNum w:abstractNumId="0">
     <w:nsid w:val="40AC473E"/>
     <w:multiLevelType w:val="hybridMultilevel"/>
     <w:tmpl w:val="575E26E0"/>
@@ -2023,7 +2098,7 @@
       </w:pPr>
     </w:lvl>
   </w:abstractNum>
-  <w:abstractNum w:abstractNumId="1" w15:restartNumberingAfterBreak="0">
+  <w:abstractNum w:abstractNumId="1">
     <w:nsid w:val="67044453"/>
     <w:multiLevelType w:val="hybridMultilevel"/>
     <w:tmpl w:val="8E889538"/>
@@ -2146,7 +2221,7 @@
 </file>
 
 <file path=word/styles.xml><?xml version="1.0" encoding="utf-8"?>
-<w:styles xmlns:mc="http://schemas.openxmlformats.org/markup-compatibility/2006" xmlns:r="http://schemas.openxmlformats.org/officeDocument/2006/relationships" xmlns:w="http://schemas.openxmlformats.org/wordprocessingml/2006/main" xmlns:w14="http://schemas.microsoft.com/office/word/2010/wordml" xmlns:w15="http://schemas.microsoft.com/office/word/2012/wordml" mc:Ignorable="w14 w15">
+<w:styles xmlns:mc="http://schemas.openxmlformats.org/markup-compatibility/2006" xmlns:r="http://schemas.openxmlformats.org/officeDocument/2006/relationships" xmlns:w="http://schemas.openxmlformats.org/wordprocessingml/2006/main" xmlns:w14="http://schemas.microsoft.com/office/word/2010/wordml" mc:Ignorable="w14">
   <w:docDefaults>
     <w:rPrDefault>
       <w:rPr>
@@ -2162,378 +2237,155 @@
       </w:pPr>
     </w:pPrDefault>
   </w:docDefaults>
-  <w:latentStyles w:defLockedState="0" w:defUIPriority="99" w:defSemiHidden="0" w:defUnhideWhenUsed="0" w:defQFormat="0" w:count="371">
-    <w:lsdException w:name="Normal" w:uiPriority="0" w:qFormat="1"/>
-    <w:lsdException w:name="heading 1" w:uiPriority="9" w:qFormat="1"/>
-    <w:lsdException w:name="heading 2" w:semiHidden="1" w:uiPriority="9" w:unhideWhenUsed="1" w:qFormat="1"/>
-    <w:lsdException w:name="heading 3" w:semiHidden="1" w:uiPriority="9" w:unhideWhenUsed="1" w:qFormat="1"/>
-    <w:lsdException w:name="heading 4" w:semiHidden="1" w:uiPriority="9" w:unhideWhenUsed="1" w:qFormat="1"/>
-    <w:lsdException w:name="heading 5" w:semiHidden="1" w:uiPriority="9" w:unhideWhenUsed="1" w:qFormat="1"/>
-    <w:lsdException w:name="heading 6" w:semiHidden="1" w:uiPriority="9" w:unhideWhenUsed="1" w:qFormat="1"/>
-    <w:lsdException w:name="heading 7" w:semiHidden="1" w:uiPriority="9" w:unhideWhenUsed="1" w:qFormat="1"/>
-    <w:lsdException w:name="heading 8" w:semiHidden="1" w:uiPriority="9" w:unhideWhenUsed="1" w:qFormat="1"/>
-    <w:lsdException w:name="heading 9" w:semiHidden="1" w:uiPriority="9" w:unhideWhenUsed="1" w:qFormat="1"/>
-    <w:lsdException w:name="index 1" w:semiHidden="1" w:unhideWhenUsed="1"/>
-    <w:lsdException w:name="index 2" w:semiHidden="1" w:unhideWhenUsed="1"/>
-    <w:lsdException w:name="index 3" w:semiHidden="1" w:unhideWhenUsed="1"/>
-    <w:lsdException w:name="index 4" w:semiHidden="1" w:unhideWhenUsed="1"/>
-    <w:lsdException w:name="index 5" w:semiHidden="1" w:unhideWhenUsed="1"/>
-    <w:lsdException w:name="index 6" w:semiHidden="1" w:unhideWhenUsed="1"/>
-    <w:lsdException w:name="index 7" w:semiHidden="1" w:unhideWhenUsed="1"/>
-    <w:lsdException w:name="index 8" w:semiHidden="1" w:unhideWhenUsed="1"/>
-    <w:lsdException w:name="index 9" w:semiHidden="1" w:unhideWhenUsed="1"/>
-    <w:lsdException w:name="toc 1" w:semiHidden="1" w:uiPriority="39" w:unhideWhenUsed="1"/>
-    <w:lsdException w:name="toc 2" w:semiHidden="1" w:uiPriority="39" w:unhideWhenUsed="1"/>
-    <w:lsdException w:name="toc 3" w:semiHidden="1" w:uiPriority="39" w:unhideWhenUsed="1"/>
-    <w:lsdException w:name="toc 4" w:semiHidden="1" w:uiPriority="39" w:unhideWhenUsed="1"/>
-    <w:lsdException w:name="toc 5" w:semiHidden="1" w:uiPriority="39" w:unhideWhenUsed="1"/>
-    <w:lsdException w:name="toc 6" w:semiHidden="1" w:uiPriority="39" w:unhideWhenUsed="1"/>
-    <w:lsdException w:name="toc 7" w:semiHidden="1" w:uiPriority="39" w:unhideWhenUsed="1"/>
-    <w:lsdException w:name="toc 8" w:semiHidden="1" w:uiPriority="39" w:unhideWhenUsed="1"/>
-    <w:lsdException w:name="toc 9" w:semiHidden="1" w:uiPriority="39" w:unhideWhenUsed="1"/>
-    <w:lsdException w:name="Normal Indent" w:semiHidden="1" w:unhideWhenUsed="1"/>
-    <w:lsdException w:name="footnote text" w:semiHidden="1" w:unhideWhenUsed="1"/>
-    <w:lsdException w:name="annotation text" w:semiHidden="1" w:unhideWhenUsed="1"/>
-    <w:lsdException w:name="header" w:semiHidden="1" w:unhideWhenUsed="1"/>
-    <w:lsdException w:name="footer" w:semiHidden="1" w:uiPriority="0" w:unhideWhenUsed="1"/>
-    <w:lsdException w:name="index heading" w:semiHidden="1" w:unhideWhenUsed="1"/>
-    <w:lsdException w:name="caption" w:semiHidden="1" w:uiPriority="35" w:unhideWhenUsed="1" w:qFormat="1"/>
-    <w:lsdException w:name="table of figures" w:semiHidden="1" w:unhideWhenUsed="1"/>
-    <w:lsdException w:name="envelope address" w:semiHidden="1" w:unhideWhenUsed="1"/>
-    <w:lsdException w:name="envelope return" w:semiHidden="1" w:unhideWhenUsed="1"/>
-    <w:lsdException w:name="footnote reference" w:semiHidden="1" w:unhideWhenUsed="1"/>
-    <w:lsdException w:name="annotation reference" w:semiHidden="1" w:unhideWhenUsed="1"/>
-    <w:lsdException w:name="line number" w:semiHidden="1" w:unhideWhenUsed="1"/>
-    <w:lsdException w:name="page number" w:semiHidden="1" w:unhideWhenUsed="1"/>
-    <w:lsdException w:name="endnote reference" w:semiHidden="1" w:unhideWhenUsed="1"/>
-    <w:lsdException w:name="endnote text" w:semiHidden="1" w:unhideWhenUsed="1"/>
-    <w:lsdException w:name="table of authorities" w:semiHidden="1" w:unhideWhenUsed="1"/>
-    <w:lsdException w:name="macro" w:semiHidden="1" w:unhideWhenUsed="1"/>
-    <w:lsdException w:name="toa heading" w:semiHidden="1" w:unhideWhenUsed="1"/>
-    <w:lsdException w:name="List" w:semiHidden="1" w:unhideWhenUsed="1"/>
-    <w:lsdException w:name="List Bullet" w:semiHidden="1" w:unhideWhenUsed="1"/>
-    <w:lsdException w:name="List Number" w:semiHidden="1" w:unhideWhenUsed="1"/>
-    <w:lsdException w:name="List 2" w:semiHidden="1" w:unhideWhenUsed="1"/>
-    <w:lsdException w:name="List 3" w:semiHidden="1" w:unhideWhenUsed="1"/>
-    <w:lsdException w:name="List 4" w:semiHidden="1" w:unhideWhenUsed="1"/>
-    <w:lsdException w:name="List 5" w:semiHidden="1" w:unhideWhenUsed="1"/>
-    <w:lsdException w:name="List Bullet 2" w:semiHidden="1" w:unhideWhenUsed="1"/>
-    <w:lsdException w:name="List Bullet 3" w:semiHidden="1" w:unhideWhenUsed="1"/>
-    <w:lsdException w:name="List Bullet 4" w:semiHidden="1" w:unhideWhenUsed="1"/>
-    <w:lsdException w:name="List Bullet 5" w:semiHidden="1" w:unhideWhenUsed="1"/>
-    <w:lsdException w:name="List Number 2" w:semiHidden="1" w:unhideWhenUsed="1"/>
-    <w:lsdException w:name="List Number 3" w:semiHidden="1" w:unhideWhenUsed="1"/>
-    <w:lsdException w:name="List Number 4" w:semiHidden="1" w:unhideWhenUsed="1"/>
-    <w:lsdException w:name="List Number 5" w:semiHidden="1" w:unhideWhenUsed="1"/>
-    <w:lsdException w:name="Title" w:uiPriority="10" w:qFormat="1"/>
-    <w:lsdException w:name="Closing" w:semiHidden="1" w:unhideWhenUsed="1"/>
-    <w:lsdException w:name="Signature" w:semiHidden="1" w:unhideWhenUsed="1"/>
-    <w:lsdException w:name="Default Paragraph Font" w:semiHidden="1" w:uiPriority="1" w:unhideWhenUsed="1"/>
-    <w:lsdException w:name="Body Text" w:semiHidden="1" w:uiPriority="0" w:unhideWhenUsed="1"/>
-    <w:lsdException w:name="Body Text Indent" w:semiHidden="1" w:unhideWhenUsed="1"/>
-    <w:lsdException w:name="List Continue" w:semiHidden="1" w:unhideWhenUsed="1"/>
-    <w:lsdException w:name="List Continue 2" w:semiHidden="1" w:unhideWhenUsed="1"/>
-    <w:lsdException w:name="List Continue 3" w:semiHidden="1" w:unhideWhenUsed="1"/>
-    <w:lsdException w:name="List Continue 4" w:semiHidden="1" w:unhideWhenUsed="1"/>
-    <w:lsdException w:name="List Continue 5" w:semiHidden="1" w:unhideWhenUsed="1"/>
-    <w:lsdException w:name="Message Header" w:semiHidden="1" w:unhideWhenUsed="1"/>
-    <w:lsdException w:name="Subtitle" w:uiPriority="11" w:qFormat="1"/>
-    <w:lsdException w:name="Salutation" w:semiHidden="1" w:unhideWhenUsed="1"/>
-    <w:lsdException w:name="Date" w:semiHidden="1" w:unhideWhenUsed="1"/>
-    <w:lsdException w:name="Body Text First Indent" w:semiHidden="1" w:unhideWhenUsed="1"/>
-    <w:lsdException w:name="Body Text First Indent 2" w:semiHidden="1" w:unhideWhenUsed="1"/>
-    <w:lsdException w:name="Note Heading" w:semiHidden="1" w:unhideWhenUsed="1"/>
-    <w:lsdException w:name="Body Text 2" w:semiHidden="1" w:unhideWhenUsed="1"/>
-    <w:lsdException w:name="Body Text 3" w:semiHidden="1" w:unhideWhenUsed="1"/>
-    <w:lsdException w:name="Body Text Indent 2" w:semiHidden="1" w:unhideWhenUsed="1"/>
-    <w:lsdException w:name="Body Text Indent 3" w:semiHidden="1" w:unhideWhenUsed="1"/>
-    <w:lsdException w:name="Block Text" w:semiHidden="1" w:unhideWhenUsed="1"/>
-    <w:lsdException w:name="Hyperlink" w:semiHidden="1" w:unhideWhenUsed="1"/>
-    <w:lsdException w:name="FollowedHyperlink" w:semiHidden="1" w:unhideWhenUsed="1"/>
-    <w:lsdException w:name="Strong" w:uiPriority="22" w:qFormat="1"/>
-    <w:lsdException w:name="Emphasis" w:uiPriority="20" w:qFormat="1"/>
-    <w:lsdException w:name="Document Map" w:semiHidden="1" w:unhideWhenUsed="1"/>
-    <w:lsdException w:name="Plain Text" w:semiHidden="1" w:unhideWhenUsed="1"/>
-    <w:lsdException w:name="E-mail Signature" w:semiHidden="1" w:unhideWhenUsed="1"/>
-    <w:lsdException w:name="HTML Top of Form" w:semiHidden="1" w:unhideWhenUsed="1"/>
-    <w:lsdException w:name="HTML Bottom of Form" w:semiHidden="1" w:unhideWhenUsed="1"/>
-    <w:lsdException w:name="Normal (Web)" w:semiHidden="1" w:unhideWhenUsed="1"/>
-    <w:lsdException w:name="HTML Acronym" w:semiHidden="1" w:unhideWhenUsed="1"/>
-    <w:lsdException w:name="HTML Address" w:semiHidden="1" w:unhideWhenUsed="1"/>
-    <w:lsdException w:name="HTML Cite" w:semiHidden="1" w:unhideWhenUsed="1"/>
-    <w:lsdException w:name="HTML Code" w:semiHidden="1" w:unhideWhenUsed="1"/>
-    <w:lsdException w:name="HTML Definition" w:semiHidden="1" w:unhideWhenUsed="1"/>
-    <w:lsdException w:name="HTML Keyboard" w:semiHidden="1" w:unhideWhenUsed="1"/>
-    <w:lsdException w:name="HTML Preformatted" w:semiHidden="1" w:unhideWhenUsed="1"/>
-    <w:lsdException w:name="HTML Sample" w:semiHidden="1" w:unhideWhenUsed="1"/>
-    <w:lsdException w:name="HTML Typewriter" w:semiHidden="1" w:unhideWhenUsed="1"/>
-    <w:lsdException w:name="HTML Variable" w:semiHidden="1" w:unhideWhenUsed="1"/>
-    <w:lsdException w:name="Normal Table" w:semiHidden="1" w:unhideWhenUsed="1"/>
-    <w:lsdException w:name="annotation subject" w:semiHidden="1" w:unhideWhenUsed="1"/>
-    <w:lsdException w:name="No List" w:semiHidden="1" w:unhideWhenUsed="1"/>
-    <w:lsdException w:name="Outline List 1" w:semiHidden="1" w:unhideWhenUsed="1"/>
-    <w:lsdException w:name="Outline List 2" w:semiHidden="1" w:unhideWhenUsed="1"/>
-    <w:lsdException w:name="Outline List 3" w:semiHidden="1" w:unhideWhenUsed="1"/>
-    <w:lsdException w:name="Table Simple 1" w:semiHidden="1" w:unhideWhenUsed="1"/>
-    <w:lsdException w:name="Table Simple 2" w:semiHidden="1" w:unhideWhenUsed="1"/>
-    <w:lsdException w:name="Table Simple 3" w:semiHidden="1" w:unhideWhenUsed="1"/>
-    <w:lsdException w:name="Table Classic 1" w:semiHidden="1" w:unhideWhenUsed="1"/>
-    <w:lsdException w:name="Table Classic 2" w:semiHidden="1" w:unhideWhenUsed="1"/>
-    <w:lsdException w:name="Table Classic 3" w:semiHidden="1" w:unhideWhenUsed="1"/>
-    <w:lsdException w:name="Table Classic 4" w:semiHidden="1" w:unhideWhenUsed="1"/>
-    <w:lsdException w:name="Table Colorful 1" w:semiHidden="1" w:unhideWhenUsed="1"/>
-    <w:lsdException w:name="Table Colorful 2" w:semiHidden="1" w:unhideWhenUsed="1"/>
-    <w:lsdException w:name="Table Colorful 3" w:semiHidden="1" w:unhideWhenUsed="1"/>
-    <w:lsdException w:name="Table Columns 1" w:semiHidden="1" w:unhideWhenUsed="1"/>
-    <w:lsdException w:name="Table Columns 2" w:semiHidden="1" w:unhideWhenUsed="1"/>
-    <w:lsdException w:name="Table Columns 3" w:semiHidden="1" w:unhideWhenUsed="1"/>
-    <w:lsdException w:name="Table Columns 4" w:semiHidden="1" w:unhideWhenUsed="1"/>
-    <w:lsdException w:name="Table Columns 5" w:semiHidden="1" w:unhideWhenUsed="1"/>
-    <w:lsdException w:name="Table Grid 1" w:semiHidden="1" w:unhideWhenUsed="1"/>
-    <w:lsdException w:name="Table Grid 2" w:semiHidden="1" w:unhideWhenUsed="1"/>
-    <w:lsdException w:name="Table Grid 3" w:semiHidden="1" w:unhideWhenUsed="1"/>
-    <w:lsdException w:name="Table Grid 4" w:semiHidden="1" w:unhideWhenUsed="1"/>
-    <w:lsdException w:name="Table Grid 5" w:semiHidden="1" w:unhideWhenUsed="1"/>
-    <w:lsdException w:name="Table Grid 6" w:semiHidden="1" w:unhideWhenUsed="1"/>
-    <w:lsdException w:name="Table Grid 7" w:semiHidden="1" w:unhideWhenUsed="1"/>
-    <w:lsdException w:name="Table Grid 8" w:semiHidden="1" w:unhideWhenUsed="1"/>
-    <w:lsdException w:name="Table List 1" w:semiHidden="1" w:unhideWhenUsed="1"/>
-    <w:lsdException w:name="Table List 2" w:semiHidden="1" w:unhideWhenUsed="1"/>
-    <w:lsdException w:name="Table List 3" w:semiHidden="1" w:unhideWhenUsed="1"/>
-    <w:lsdException w:name="Table List 4" w:semiHidden="1" w:unhideWhenUsed="1"/>
-    <w:lsdException w:name="Table List 5" w:semiHidden="1" w:unhideWhenUsed="1"/>
-    <w:lsdException w:name="Table List 6" w:semiHidden="1" w:unhideWhenUsed="1"/>
-    <w:lsdException w:name="Table List 7" w:semiHidden="1" w:unhideWhenUsed="1"/>
-    <w:lsdException w:name="Table List 8" w:semiHidden="1" w:unhideWhenUsed="1"/>
-    <w:lsdException w:name="Table 3D effects 1" w:semiHidden="1" w:unhideWhenUsed="1"/>
-    <w:lsdException w:name="Table 3D effects 2" w:semiHidden="1" w:unhideWhenUsed="1"/>
-    <w:lsdException w:name="Table 3D effects 3" w:semiHidden="1" w:unhideWhenUsed="1"/>
-    <w:lsdException w:name="Table Contemporary" w:semiHidden="1" w:unhideWhenUsed="1"/>
-    <w:lsdException w:name="Table Elegant" w:semiHidden="1" w:unhideWhenUsed="1"/>
-    <w:lsdException w:name="Table Professional" w:semiHidden="1" w:unhideWhenUsed="1"/>
-    <w:lsdException w:name="Table Subtle 1" w:semiHidden="1" w:unhideWhenUsed="1"/>
-    <w:lsdException w:name="Table Subtle 2" w:semiHidden="1" w:unhideWhenUsed="1"/>
-    <w:lsdException w:name="Table Web 1" w:semiHidden="1" w:unhideWhenUsed="1"/>
-    <w:lsdException w:name="Table Web 2" w:semiHidden="1" w:unhideWhenUsed="1"/>
-    <w:lsdException w:name="Table Web 3" w:semiHidden="1" w:unhideWhenUsed="1"/>
-    <w:lsdException w:name="Balloon Text" w:semiHidden="1" w:unhideWhenUsed="1"/>
-    <w:lsdException w:name="Table Grid" w:uiPriority="39"/>
-    <w:lsdException w:name="Table Theme" w:semiHidden="1" w:unhideWhenUsed="1"/>
-    <w:lsdException w:name="Placeholder Text" w:semiHidden="1"/>
-    <w:lsdException w:name="No Spacing" w:uiPriority="1" w:qFormat="1"/>
-    <w:lsdException w:name="Light Shading" w:uiPriority="60"/>
-    <w:lsdException w:name="Light List" w:uiPriority="61"/>
-    <w:lsdException w:name="Light Grid" w:uiPriority="62"/>
-    <w:lsdException w:name="Medium Shading 1" w:uiPriority="63"/>
-    <w:lsdException w:name="Medium Shading 2" w:uiPriority="64"/>
-    <w:lsdException w:name="Medium List 1" w:uiPriority="65"/>
-    <w:lsdException w:name="Medium List 2" w:uiPriority="66"/>
-    <w:lsdException w:name="Medium Grid 1" w:uiPriority="67"/>
-    <w:lsdException w:name="Medium Grid 2" w:uiPriority="68"/>
-    <w:lsdException w:name="Medium Grid 3" w:uiPriority="69"/>
-    <w:lsdException w:name="Dark List" w:uiPriority="70"/>
-    <w:lsdException w:name="Colorful Shading" w:uiPriority="71"/>
-    <w:lsdException w:name="Colorful List" w:uiPriority="72"/>
-    <w:lsdException w:name="Colorful Grid" w:uiPriority="73"/>
-    <w:lsdException w:name="Light Shading Accent 1" w:uiPriority="60"/>
-    <w:lsdException w:name="Light List Accent 1" w:uiPriority="61"/>
-    <w:lsdException w:name="Light Grid Accent 1" w:uiPriority="62"/>
-    <w:lsdException w:name="Medium Shading 1 Accent 1" w:uiPriority="63"/>
-    <w:lsdException w:name="Medium Shading 2 Accent 1" w:uiPriority="64"/>
-    <w:lsdException w:name="Medium List 1 Accent 1" w:uiPriority="65"/>
-    <w:lsdException w:name="Revision" w:semiHidden="1"/>
-    <w:lsdException w:name="List Paragraph" w:uiPriority="34" w:qFormat="1"/>
-    <w:lsdException w:name="Quote" w:uiPriority="29" w:qFormat="1"/>
-    <w:lsdException w:name="Intense Quote" w:uiPriority="30" w:qFormat="1"/>
-    <w:lsdException w:name="Medium List 2 Accent 1" w:uiPriority="66"/>
-    <w:lsdException w:name="Medium Grid 1 Accent 1" w:uiPriority="67"/>
-    <w:lsdException w:name="Medium Grid 2 Accent 1" w:uiPriority="68"/>
-    <w:lsdException w:name="Medium Grid 3 Accent 1" w:uiPriority="69"/>
-    <w:lsdException w:name="Dark List Accent 1" w:uiPriority="70"/>
-    <w:lsdException w:name="Colorful Shading Accent 1" w:uiPriority="71"/>
-    <w:lsdException w:name="Colorful List Accent 1" w:uiPriority="72"/>
-    <w:lsdException w:name="Colorful Grid Accent 1" w:uiPriority="73"/>
-    <w:lsdException w:name="Light Shading Accent 2" w:uiPriority="60"/>
-    <w:lsdException w:name="Light List Accent 2" w:uiPriority="61"/>
-    <w:lsdException w:name="Light Grid Accent 2" w:uiPriority="62"/>
-    <w:lsdException w:name="Medium Shading 1 Accent 2" w:uiPriority="63"/>
-    <w:lsdException w:name="Medium Shading 2 Accent 2" w:uiPriority="64"/>
-    <w:lsdException w:name="Medium List 1 Accent 2" w:uiPriority="65"/>
-    <w:lsdException w:name="Medium List 2 Accent 2" w:uiPriority="66"/>
-    <w:lsdException w:name="Medium Grid 1 Accent 2" w:uiPriority="67"/>
-    <w:lsdException w:name="Medium Grid 2 Accent 2" w:uiPriority="68"/>
-    <w:lsdException w:name="Medium Grid 3 Accent 2" w:uiPriority="69"/>
-    <w:lsdException w:name="Dark List Accent 2" w:uiPriority="70"/>
-    <w:lsdException w:name="Colorful Shading Accent 2" w:uiPriority="71"/>
-    <w:lsdException w:name="Colorful List Accent 2" w:uiPriority="72"/>
-    <w:lsdException w:name="Colorful Grid Accent 2" w:uiPriority="73"/>
-    <w:lsdException w:name="Light Shading Accent 3" w:uiPriority="60"/>
-    <w:lsdException w:name="Light List Accent 3" w:uiPriority="61"/>
-    <w:lsdException w:name="Light Grid Accent 3" w:uiPriority="62"/>
-    <w:lsdException w:name="Medium Shading 1 Accent 3" w:uiPriority="63"/>
-    <w:lsdException w:name="Medium Shading 2 Accent 3" w:uiPriority="64"/>
-    <w:lsdException w:name="Medium List 1 Accent 3" w:uiPriority="65"/>
-    <w:lsdException w:name="Medium List 2 Accent 3" w:uiPriority="66"/>
-    <w:lsdException w:name="Medium Grid 1 Accent 3" w:uiPriority="67"/>
-    <w:lsdException w:name="Medium Grid 2 Accent 3" w:uiPriority="68"/>
-    <w:lsdException w:name="Medium Grid 3 Accent 3" w:uiPriority="69"/>
-    <w:lsdException w:name="Dark List Accent 3" w:uiPriority="70"/>
-    <w:lsdException w:name="Colorful Shading Accent 3" w:uiPriority="71"/>
-    <w:lsdException w:name="Colorful List Accent 3" w:uiPriority="72"/>
-    <w:lsdException w:name="Colorful Grid Accent 3" w:uiPriority="73"/>
-    <w:lsdException w:name="Light Shading Accent 4" w:uiPriority="60"/>
-    <w:lsdException w:name="Light List Accent 4" w:uiPriority="61"/>
-    <w:lsdException w:name="Light Grid Accent 4" w:uiPriority="62"/>
-    <w:lsdException w:name="Medium Shading 1 Accent 4" w:uiPriority="63"/>
-    <w:lsdException w:name="Medium Shading 2 Accent 4" w:uiPriority="64"/>
-    <w:lsdException w:name="Medium List 1 Accent 4" w:uiPriority="65"/>
-    <w:lsdException w:name="Medium List 2 Accent 4" w:uiPriority="66"/>
-    <w:lsdException w:name="Medium Grid 1 Accent 4" w:uiPriority="67"/>
-    <w:lsdException w:name="Medium Grid 2 Accent 4" w:uiPriority="68"/>
-    <w:lsdException w:name="Medium Grid 3 Accent 4" w:uiPriority="69"/>
-    <w:lsdException w:name="Dark List Accent 4" w:uiPriority="70"/>
-    <w:lsdException w:name="Colorful Shading Accent 4" w:uiPriority="71"/>
-    <w:lsdException w:name="Colorful List Accent 4" w:uiPriority="72"/>
-    <w:lsdException w:name="Colorful Grid Accent 4" w:uiPriority="73"/>
-    <w:lsdException w:name="Light Shading Accent 5" w:uiPriority="60"/>
-    <w:lsdException w:name="Light List Accent 5" w:uiPriority="61"/>
-    <w:lsdException w:name="Light Grid Accent 5" w:uiPriority="62"/>
-    <w:lsdException w:name="Medium Shading 1 Accent 5" w:uiPriority="63"/>
-    <w:lsdException w:name="Medium Shading 2 Accent 5" w:uiPriority="64"/>
-    <w:lsdException w:name="Medium List 1 Accent 5" w:uiPriority="65"/>
-    <w:lsdException w:name="Medium List 2 Accent 5" w:uiPriority="66"/>
-    <w:lsdException w:name="Medium Grid 1 Accent 5" w:uiPriority="67"/>
-    <w:lsdException w:name="Medium Grid 2 Accent 5" w:uiPriority="68"/>
-    <w:lsdException w:name="Medium Grid 3 Accent 5" w:uiPriority="69"/>
-    <w:lsdException w:name="Dark List Accent 5" w:uiPriority="70"/>
-    <w:lsdException w:name="Colorful Shading Accent 5" w:uiPriority="71"/>
-    <w:lsdException w:name="Colorful List Accent 5" w:uiPriority="72"/>
-    <w:lsdException w:name="Colorful Grid Accent 5" w:uiPriority="73"/>
-    <w:lsdException w:name="Light Shading Accent 6" w:uiPriority="60"/>
-    <w:lsdException w:name="Light List Accent 6" w:uiPriority="61"/>
-    <w:lsdException w:name="Light Grid Accent 6" w:uiPriority="62"/>
-    <w:lsdException w:name="Medium Shading 1 Accent 6" w:uiPriority="63"/>
-    <w:lsdException w:name="Medium Shading 2 Accent 6" w:uiPriority="64"/>
-    <w:lsdException w:name="Medium List 1 Accent 6" w:uiPriority="65"/>
-    <w:lsdException w:name="Medium List 2 Accent 6" w:uiPriority="66"/>
-    <w:lsdException w:name="Medium Grid 1 Accent 6" w:uiPriority="67"/>
-    <w:lsdException w:name="Medium Grid 2 Accent 6" w:uiPriority="68"/>
-    <w:lsdException w:name="Medium Grid 3 Accent 6" w:uiPriority="69"/>
-    <w:lsdException w:name="Dark List Accent 6" w:uiPriority="70"/>
-    <w:lsdException w:name="Colorful Shading Accent 6" w:uiPriority="71"/>
-    <w:lsdException w:name="Colorful List Accent 6" w:uiPriority="72"/>
-    <w:lsdException w:name="Colorful Grid Accent 6" w:uiPriority="73"/>
-    <w:lsdException w:name="Subtle Emphasis" w:uiPriority="19" w:qFormat="1"/>
-    <w:lsdException w:name="Intense Emphasis" w:uiPriority="21" w:qFormat="1"/>
-    <w:lsdException w:name="Subtle Reference" w:uiPriority="31" w:qFormat="1"/>
-    <w:lsdException w:name="Intense Reference" w:uiPriority="32" w:qFormat="1"/>
-    <w:lsdException w:name="Book Title" w:uiPriority="33" w:qFormat="1"/>
-    <w:lsdException w:name="Bibliography" w:semiHidden="1" w:uiPriority="37" w:unhideWhenUsed="1"/>
-    <w:lsdException w:name="TOC Heading" w:semiHidden="1" w:uiPriority="39" w:unhideWhenUsed="1" w:qFormat="1"/>
-    <w:lsdException w:name="Plain Table 1" w:uiPriority="41"/>
-    <w:lsdException w:name="Plain Table 2" w:uiPriority="42"/>
-    <w:lsdException w:name="Plain Table 3" w:uiPriority="43"/>
-    <w:lsdException w:name="Plain Table 4" w:uiPriority="44"/>
-    <w:lsdException w:name="Plain Table 5" w:uiPriority="45"/>
-    <w:lsdException w:name="Grid Table Light" w:uiPriority="40"/>
-    <w:lsdException w:name="Grid Table 1 Light" w:uiPriority="46"/>
-    <w:lsdException w:name="Grid Table 2" w:uiPriority="47"/>
-    <w:lsdException w:name="Grid Table 3" w:uiPriority="48"/>
-    <w:lsdException w:name="Grid Table 4" w:uiPriority="49"/>
-    <w:lsdException w:name="Grid Table 5 Dark" w:uiPriority="50"/>
-    <w:lsdException w:name="Grid Table 6 Colorful" w:uiPriority="51"/>
-    <w:lsdException w:name="Grid Table 7 Colorful" w:uiPriority="52"/>
-    <w:lsdException w:name="Grid Table 1 Light Accent 1" w:uiPriority="46"/>
-    <w:lsdException w:name="Grid Table 2 Accent 1" w:uiPriority="47"/>
-    <w:lsdException w:name="Grid Table 3 Accent 1" w:uiPriority="48"/>
-    <w:lsdException w:name="Grid Table 4 Accent 1" w:uiPriority="49"/>
-    <w:lsdException w:name="Grid Table 5 Dark Accent 1" w:uiPriority="50"/>
-    <w:lsdException w:name="Grid Table 6 Colorful Accent 1" w:uiPriority="51"/>
-    <w:lsdException w:name="Grid Table 7 Colorful Accent 1" w:uiPriority="52"/>
-    <w:lsdException w:name="Grid Table 1 Light Accent 2" w:uiPriority="46"/>
-    <w:lsdException w:name="Grid Table 2 Accent 2" w:uiPriority="47"/>
-    <w:lsdException w:name="Grid Table 3 Accent 2" w:uiPriority="48"/>
-    <w:lsdException w:name="Grid Table 4 Accent 2" w:uiPriority="49"/>
-    <w:lsdException w:name="Grid Table 5 Dark Accent 2" w:uiPriority="50"/>
-    <w:lsdException w:name="Grid Table 6 Colorful Accent 2" w:uiPriority="51"/>
-    <w:lsdException w:name="Grid Table 7 Colorful Accent 2" w:uiPriority="52"/>
-    <w:lsdException w:name="Grid Table 1 Light Accent 3" w:uiPriority="46"/>
-    <w:lsdException w:name="Grid Table 2 Accent 3" w:uiPriority="47"/>
-    <w:lsdException w:name="Grid Table 3 Accent 3" w:uiPriority="48"/>
-    <w:lsdException w:name="Grid Table 4 Accent 3" w:uiPriority="49"/>
-    <w:lsdException w:name="Grid Table 5 Dark Accent 3" w:uiPriority="50"/>
-    <w:lsdException w:name="Grid Table 6 Colorful Accent 3" w:uiPriority="51"/>
-    <w:lsdException w:name="Grid Table 7 Colorful Accent 3" w:uiPriority="52"/>
-    <w:lsdException w:name="Grid Table 1 Light Accent 4" w:uiPriority="46"/>
-    <w:lsdException w:name="Grid Table 2 Accent 4" w:uiPriority="47"/>
-    <w:lsdException w:name="Grid Table 3 Accent 4" w:uiPriority="48"/>
-    <w:lsdException w:name="Grid Table 4 Accent 4" w:uiPriority="49"/>
-    <w:lsdException w:name="Grid Table 5 Dark Accent 4" w:uiPriority="50"/>
-    <w:lsdException w:name="Grid Table 6 Colorful Accent 4" w:uiPriority="51"/>
-    <w:lsdException w:name="Grid Table 7 Colorful Accent 4" w:uiPriority="52"/>
-    <w:lsdException w:name="Grid Table 1 Light Accent 5" w:uiPriority="46"/>
-    <w:lsdException w:name="Grid Table 2 Accent 5" w:uiPriority="47"/>
-    <w:lsdException w:name="Grid Table 3 Accent 5" w:uiPriority="48"/>
-    <w:lsdException w:name="Grid Table 4 Accent 5" w:uiPriority="49"/>
-    <w:lsdException w:name="Grid Table 5 Dark Accent 5" w:uiPriority="50"/>
-    <w:lsdException w:name="Grid Table 6 Colorful Accent 5" w:uiPriority="51"/>
-    <w:lsdException w:name="Grid Table 7 Colorful Accent 5" w:uiPriority="52"/>
-    <w:lsdException w:name="Grid Table 1 Light Accent 6" w:uiPriority="46"/>
-    <w:lsdException w:name="Grid Table 2 Accent 6" w:uiPriority="47"/>
-    <w:lsdException w:name="Grid Table 3 Accent 6" w:uiPriority="48"/>
-    <w:lsdException w:name="Grid Table 4 Accent 6" w:uiPriority="49"/>
-    <w:lsdException w:name="Grid Table 5 Dark Accent 6" w:uiPriority="50"/>
-    <w:lsdException w:name="Grid Table 6 Colorful Accent 6" w:uiPriority="51"/>
-    <w:lsdException w:name="Grid Table 7 Colorful Accent 6" w:uiPriority="52"/>
-    <w:lsdException w:name="List Table 1 Light" w:uiPriority="46"/>
-    <w:lsdException w:name="List Table 2" w:uiPriority="47"/>
-    <w:lsdException w:name="List Table 3" w:uiPriority="48"/>
-    <w:lsdException w:name="List Table 4" w:uiPriority="49"/>
-    <w:lsdException w:name="List Table 5 Dark" w:uiPriority="50"/>
-    <w:lsdException w:name="List Table 6 Colorful" w:uiPriority="51"/>
-    <w:lsdException w:name="List Table 7 Colorful" w:uiPriority="52"/>
-    <w:lsdException w:name="List Table 1 Light Accent 1" w:uiPriority="46"/>
-    <w:lsdException w:name="List Table 2 Accent 1" w:uiPriority="47"/>
-    <w:lsdException w:name="List Table 3 Accent 1" w:uiPriority="48"/>
-    <w:lsdException w:name="List Table 4 Accent 1" w:uiPriority="49"/>
-    <w:lsdException w:name="List Table 5 Dark Accent 1" w:uiPriority="50"/>
-    <w:lsdException w:name="List Table 6 Colorful Accent 1" w:uiPriority="51"/>
-    <w:lsdException w:name="List Table 7 Colorful Accent 1" w:uiPriority="52"/>
-    <w:lsdException w:name="List Table 1 Light Accent 2" w:uiPriority="46"/>
-    <w:lsdException w:name="List Table 2 Accent 2" w:uiPriority="47"/>
-    <w:lsdException w:name="List Table 3 Accent 2" w:uiPriority="48"/>
-    <w:lsdException w:name="List Table 4 Accent 2" w:uiPriority="49"/>
-    <w:lsdException w:name="List Table 5 Dark Accent 2" w:uiPriority="50"/>
-    <w:lsdException w:name="List Table 6 Colorful Accent 2" w:uiPriority="51"/>
-    <w:lsdException w:name="List Table 7 Colorful Accent 2" w:uiPriority="52"/>
-    <w:lsdException w:name="List Table 1 Light Accent 3" w:uiPriority="46"/>
-    <w:lsdException w:name="List Table 2 Accent 3" w:uiPriority="47"/>
-    <w:lsdException w:name="List Table 3 Accent 3" w:uiPriority="48"/>
-    <w:lsdException w:name="List Table 4 Accent 3" w:uiPriority="49"/>
-    <w:lsdException w:name="List Table 5 Dark Accent 3" w:uiPriority="50"/>
-    <w:lsdException w:name="List Table 6 Colorful Accent 3" w:uiPriority="51"/>
-    <w:lsdException w:name="List Table 7 Colorful Accent 3" w:uiPriority="52"/>
-    <w:lsdException w:name="List Table 1 Light Accent 4" w:uiPriority="46"/>
-    <w:lsdException w:name="List Table 2 Accent 4" w:uiPriority="47"/>
-    <w:lsdException w:name="List Table 3 Accent 4" w:uiPriority="48"/>
-    <w:lsdException w:name="List Table 4 Accent 4" w:uiPriority="49"/>
-    <w:lsdException w:name="List Table 5 Dark Accent 4" w:uiPriority="50"/>
-    <w:lsdException w:name="List Table 6 Colorful Accent 4" w:uiPriority="51"/>
-    <w:lsdException w:name="List Table 7 Colorful Accent 4" w:uiPriority="52"/>
-    <w:lsdException w:name="List Table 1 Light Accent 5" w:uiPriority="46"/>
-    <w:lsdException w:name="List Table 2 Accent 5" w:uiPriority="47"/>
-    <w:lsdException w:name="List Table 3 Accent 5" w:uiPriority="48"/>
-    <w:lsdException w:name="List Table 4 Accent 5" w:uiPriority="49"/>
-    <w:lsdException w:name="List Table 5 Dark Accent 5" w:uiPriority="50"/>
-    <w:lsdException w:name="List Table 6 Colorful Accent 5" w:uiPriority="51"/>
-    <w:lsdException w:name="List Table 7 Colorful Accent 5" w:uiPriority="52"/>
-    <w:lsdException w:name="List Table 1 Light Accent 6" w:uiPriority="46"/>
-    <w:lsdException w:name="List Table 2 Accent 6" w:uiPriority="47"/>
-    <w:lsdException w:name="List Table 3 Accent 6" w:uiPriority="48"/>
-    <w:lsdException w:name="List Table 4 Accent 6" w:uiPriority="49"/>
-    <w:lsdException w:name="List Table 5 Dark Accent 6" w:uiPriority="50"/>
-    <w:lsdException w:name="List Table 6 Colorful Accent 6" w:uiPriority="51"/>
-    <w:lsdException w:name="List Table 7 Colorful Accent 6" w:uiPriority="52"/>
+  <w:latentStyles w:defLockedState="0" w:defUIPriority="99" w:defSemiHidden="1" w:defUnhideWhenUsed="1" w:defQFormat="0" w:count="276">
+    <w:lsdException w:name="Normal" w:semiHidden="0" w:uiPriority="0" w:unhideWhenUsed="0" w:qFormat="1"/>
+    <w:lsdException w:name="heading 1" w:semiHidden="0" w:uiPriority="9" w:unhideWhenUsed="0" w:qFormat="1"/>
+    <w:lsdException w:name="heading 2" w:uiPriority="9" w:qFormat="1"/>
+    <w:lsdException w:name="heading 3" w:uiPriority="9" w:qFormat="1"/>
+    <w:lsdException w:name="heading 4" w:uiPriority="9" w:qFormat="1"/>
+    <w:lsdException w:name="heading 5" w:uiPriority="9" w:qFormat="1"/>
+    <w:lsdException w:name="heading 6" w:uiPriority="9" w:qFormat="1"/>
+    <w:lsdException w:name="heading 7" w:uiPriority="9" w:qFormat="1"/>
+    <w:lsdException w:name="heading 8" w:uiPriority="9" w:qFormat="1"/>
+    <w:lsdException w:name="heading 9" w:uiPriority="9" w:qFormat="1"/>
+    <w:lsdException w:name="toc 1" w:uiPriority="39"/>
+    <w:lsdException w:name="toc 2" w:uiPriority="39"/>
+    <w:lsdException w:name="toc 3" w:uiPriority="39"/>
+    <w:lsdException w:name="toc 4" w:uiPriority="39"/>
+    <w:lsdException w:name="toc 5" w:uiPriority="39"/>
+    <w:lsdException w:name="toc 6" w:uiPriority="39"/>
+    <w:lsdException w:name="toc 7" w:uiPriority="39"/>
+    <w:lsdException w:name="toc 8" w:uiPriority="39"/>
+    <w:lsdException w:name="toc 9" w:uiPriority="39"/>
+    <w:lsdException w:name="footer" w:uiPriority="0"/>
+    <w:lsdException w:name="caption" w:uiPriority="35" w:qFormat="1"/>
+    <w:lsdException w:name="Title" w:semiHidden="0" w:uiPriority="10" w:unhideWhenUsed="0" w:qFormat="1"/>
+    <w:lsdException w:name="Default Paragraph Font" w:uiPriority="1"/>
+    <w:lsdException w:name="Body Text" w:uiPriority="0"/>
+    <w:lsdException w:name="Subtitle" w:semiHidden="0" w:uiPriority="11" w:unhideWhenUsed="0" w:qFormat="1"/>
+    <w:lsdException w:name="Strong" w:semiHidden="0" w:uiPriority="22" w:unhideWhenUsed="0" w:qFormat="1"/>
+    <w:lsdException w:name="Emphasis" w:semiHidden="0" w:uiPriority="20" w:unhideWhenUsed="0" w:qFormat="1"/>
+    <w:lsdException w:name="Table Grid" w:semiHidden="0" w:uiPriority="39" w:unhideWhenUsed="0"/>
+    <w:lsdException w:name="Note Level 1" w:semiHidden="0" w:unhideWhenUsed="0"/>
+    <w:lsdException w:name="Note Level 2" w:semiHidden="0" w:unhideWhenUsed="0"/>
+    <w:lsdException w:name="Note Level 3" w:semiHidden="0" w:unhideWhenUsed="0"/>
+    <w:lsdException w:name="Note Level 4" w:semiHidden="0" w:unhideWhenUsed="0"/>
+    <w:lsdException w:name="Note Level 5" w:semiHidden="0" w:unhideWhenUsed="0"/>
+    <w:lsdException w:name="Note Level 6" w:semiHidden="0" w:unhideWhenUsed="0"/>
+    <w:lsdException w:name="Note Level 7" w:semiHidden="0" w:unhideWhenUsed="0"/>
+    <w:lsdException w:name="Note Level 8" w:semiHidden="0" w:unhideWhenUsed="0"/>
+    <w:lsdException w:name="Note Level 9" w:semiHidden="0" w:unhideWhenUsed="0"/>
+    <w:lsdException w:name="Placeholder Text" w:unhideWhenUsed="0"/>
+    <w:lsdException w:name="No Spacing" w:semiHidden="0" w:uiPriority="1" w:unhideWhenUsed="0" w:qFormat="1"/>
+    <w:lsdException w:name="Light Shading" w:semiHidden="0" w:uiPriority="60" w:unhideWhenUsed="0"/>
+    <w:lsdException w:name="Light List" w:semiHidden="0" w:uiPriority="61" w:unhideWhenUsed="0"/>
+    <w:lsdException w:name="Light Grid" w:semiHidden="0" w:uiPriority="62" w:unhideWhenUsed="0"/>
+    <w:lsdException w:name="Medium Shading 1" w:semiHidden="0" w:uiPriority="63" w:unhideWhenUsed="0"/>
+    <w:lsdException w:name="Medium Shading 2" w:semiHidden="0" w:uiPriority="64" w:unhideWhenUsed="0"/>
+    <w:lsdException w:name="Medium List 1" w:semiHidden="0" w:uiPriority="65" w:unhideWhenUsed="0"/>
+    <w:lsdException w:name="Medium List 2" w:semiHidden="0" w:uiPriority="66" w:unhideWhenUsed="0"/>
+    <w:lsdException w:name="Medium Grid 1" w:semiHidden="0" w:uiPriority="67" w:unhideWhenUsed="0"/>
+    <w:lsdException w:name="Medium Grid 2" w:semiHidden="0" w:uiPriority="68" w:unhideWhenUsed="0"/>
+    <w:lsdException w:name="Medium Grid 3" w:semiHidden="0" w:uiPriority="69" w:unhideWhenUsed="0"/>
+    <w:lsdException w:name="Dark List" w:semiHidden="0" w:uiPriority="70" w:unhideWhenUsed="0"/>
+    <w:lsdException w:name="Colorful Shading" w:semiHidden="0" w:uiPriority="71" w:unhideWhenUsed="0"/>
+    <w:lsdException w:name="Colorful List" w:semiHidden="0" w:uiPriority="72" w:unhideWhenUsed="0"/>
+    <w:lsdException w:name="Colorful Grid" w:semiHidden="0" w:uiPriority="73" w:unhideWhenUsed="0"/>
+    <w:lsdException w:name="Light Shading Accent 1" w:semiHidden="0" w:uiPriority="60" w:unhideWhenUsed="0"/>
+    <w:lsdException w:name="Light List Accent 1" w:semiHidden="0" w:uiPriority="61" w:unhideWhenUsed="0"/>
+    <w:lsdException w:name="Light Grid Accent 1" w:semiHidden="0" w:uiPriority="62" w:unhideWhenUsed="0"/>
+    <w:lsdException w:name="Medium Shading 1 Accent 1" w:semiHidden="0" w:uiPriority="63" w:unhideWhenUsed="0"/>
+    <w:lsdException w:name="Medium Shading 2 Accent 1" w:semiHidden="0" w:uiPriority="64" w:unhideWhenUsed="0"/>
+    <w:lsdException w:name="Medium List 1 Accent 1" w:semiHidden="0" w:uiPriority="65" w:unhideWhenUsed="0"/>
+    <w:lsdException w:name="Revision" w:unhideWhenUsed="0"/>
+    <w:lsdException w:name="List Paragraph" w:semiHidden="0" w:uiPriority="34" w:unhideWhenUsed="0" w:qFormat="1"/>
+    <w:lsdException w:name="Quote" w:semiHidden="0" w:uiPriority="29" w:unhideWhenUsed="0" w:qFormat="1"/>
+    <w:lsdException w:name="Intense Quote" w:semiHidden="0" w:uiPriority="30" w:unhideWhenUsed="0" w:qFormat="1"/>
+    <w:lsdException w:name="Medium List 2 Accent 1" w:semiHidden="0" w:uiPriority="66" w:unhideWhenUsed="0"/>
+    <w:lsdException w:name="Medium Grid 1 Accent 1" w:semiHidden="0" w:uiPriority="67" w:unhideWhenUsed="0"/>
+    <w:lsdException w:name="Medium Grid 2 Accent 1" w:semiHidden="0" w:uiPriority="68" w:unhideWhenUsed="0"/>
+    <w:lsdException w:name="Medium Grid 3 Accent 1" w:semiHidden="0" w:uiPriority="69" w:unhideWhenUsed="0"/>
+    <w:lsdException w:name="Dark List Accent 1" w:semiHidden="0" w:uiPriority="70" w:unhideWhenUsed="0"/>
+    <w:lsdException w:name="Colorful Shading Accent 1" w:semiHidden="0" w:uiPriority="71" w:unhideWhenUsed="0"/>
+    <w:lsdException w:name="Colorful List Accent 1" w:semiHidden="0" w:uiPriority="72" w:unhideWhenUsed="0"/>
+    <w:lsdException w:name="Colorful Grid Accent 1" w:semiHidden="0" w:uiPriority="73" w:unhideWhenUsed="0"/>
+    <w:lsdException w:name="Light Shading Accent 2" w:semiHidden="0" w:uiPriority="60" w:unhideWhenUsed="0"/>
+    <w:lsdException w:name="Light List Accent 2" w:semiHidden="0" w:uiPriority="61" w:unhideWhenUsed="0"/>
+    <w:lsdException w:name="Light Grid Accent 2" w:semiHidden="0" w:uiPriority="62" w:unhideWhenUsed="0"/>
+    <w:lsdException w:name="Medium Shading 1 Accent 2" w:semiHidden="0" w:uiPriority="63" w:unhideWhenUsed="0"/>
+    <w:lsdException w:name="Medium Shading 2 Accent 2" w:semiHidden="0" w:uiPriority="64" w:unhideWhenUsed="0"/>
+    <w:lsdException w:name="Medium List 1 Accent 2" w:semiHidden="0" w:uiPriority="65" w:unhideWhenUsed="0"/>
+    <w:lsdException w:name="Medium List 2 Accent 2" w:semiHidden="0" w:uiPriority="66" w:unhideWhenUsed="0"/>
+    <w:lsdException w:name="Medium Grid 1 Accent 2" w:semiHidden="0" w:uiPriority="67" w:unhideWhenUsed="0"/>
+    <w:lsdException w:name="Medium Grid 2 Accent 2" w:semiHidden="0" w:uiPriority="68" w:unhideWhenUsed="0"/>
+    <w:lsdException w:name="Medium Grid 3 Accent 2" w:semiHidden="0" w:uiPriority="69" w:unhideWhenUsed="0"/>
+    <w:lsdException w:name="Dark List Accent 2" w:semiHidden="0" w:uiPriority="70" w:unhideWhenUsed="0"/>
+    <w:lsdException w:name="Colorful Shading Accent 2" w:semiHidden="0" w:uiPriority="71" w:unhideWhenUsed="0"/>
+    <w:lsdException w:name="Colorful List Accent 2" w:semiHidden="0" w:uiPriority="72" w:unhideWhenUsed="0"/>
+    <w:lsdException w:name="Colorful Grid Accent 2" w:semiHidden="0" w:uiPriority="73" w:unhideWhenUsed="0"/>
+    <w:lsdException w:name="Light Shading Accent 3" w:semiHidden="0" w:uiPriority="60" w:unhideWhenUsed="0"/>
+    <w:lsdException w:name="Light List Accent 3" w:semiHidden="0" w:uiPriority="61" w:unhideWhenUsed="0"/>
+    <w:lsdException w:name="Light Grid Accent 3" w:semiHidden="0" w:uiPriority="62" w:unhideWhenUsed="0"/>
+    <w:lsdException w:name="Medium Shading 1 Accent 3" w:semiHidden="0" w:uiPriority="63" w:unhideWhenUsed="0"/>
+    <w:lsdException w:name="Medium Shading 2 Accent 3" w:semiHidden="0" w:uiPriority="64" w:unhideWhenUsed="0"/>
+    <w:lsdException w:name="Medium List 1 Accent 3" w:semiHidden="0" w:uiPriority="65" w:unhideWhenUsed="0"/>
+    <w:lsdException w:name="Medium List 2 Accent 3" w:semiHidden="0" w:uiPriority="66" w:unhideWhenUsed="0"/>
+    <w:lsdException w:name="Medium Grid 1 Accent 3" w:semiHidden="0" w:uiPriority="67" w:unhideWhenUsed="0"/>
+    <w:lsdException w:name="Medium Grid 2 Accent 3" w:semiHidden="0" w:uiPriority="68" w:unhideWhenUsed="0"/>
+    <w:lsdException w:name="Medium Grid 3 Accent 3" w:semiHidden="0" w:uiPriority="69" w:unhideWhenUsed="0"/>
+    <w:lsdException w:name="Dark List Accent 3" w:semiHidden="0" w:uiPriority="70" w:unhideWhenUsed="0"/>
+    <w:lsdException w:name="Colorful Shading Accent 3" w:semiHidden="0" w:uiPriority="71" w:unhideWhenUsed="0"/>
+    <w:lsdException w:name="Colorful List Accent 3" w:semiHidden="0" w:uiPriority="72" w:unhideWhenUsed="0"/>
+    <w:lsdException w:name="Colorful Grid Accent 3" w:semiHidden="0" w:uiPriority="73" w:unhideWhenUsed="0"/>
+    <w:lsdException w:name="Light Shading Accent 4" w:semiHidden="0" w:uiPriority="60" w:unhideWhenUsed="0"/>
+    <w:lsdException w:name="Light List Accent 4" w:semiHidden="0" w:uiPriority="61" w:unhideWhenUsed="0"/>
+    <w:lsdException w:name="Light Grid Accent 4" w:semiHidden="0" w:uiPriority="62" w:unhideWhenUsed="0"/>
+    <w:lsdException w:name="Medium Shading 1 Accent 4" w:semiHidden="0" w:uiPriority="63" w:unhideWhenUsed="0"/>
+    <w:lsdException w:name="Medium Shading 2 Accent 4" w:semiHidden="0" w:uiPriority="64" w:unhideWhenUsed="0"/>
+    <w:lsdException w:name="Medium List 1 Accent 4" w:semiHidden="0" w:uiPriority="65" w:unhideWhenUsed="0"/>
+    <w:lsdException w:name="Medium List 2 Accent 4" w:semiHidden="0" w:uiPriority="66" w:unhideWhenUsed="0"/>
+    <w:lsdException w:name="Medium Grid 1 Accent 4" w:semiHidden="0" w:uiPriority="67" w:unhideWhenUsed="0"/>
+    <w:lsdException w:name="Medium Grid 2 Accent 4" w:semiHidden="0" w:uiPriority="68" w:unhideWhenUsed="0"/>
+    <w:lsdException w:name="Medium Grid 3 Accent 4" w:semiHidden="0" w:uiPriority="69" w:unhideWhenUsed="0"/>
+    <w:lsdException w:name="Dark List Accent 4" w:semiHidden="0" w:uiPriority="70" w:unhideWhenUsed="0"/>
+    <w:lsdException w:name="Colorful Shading Accent 4" w:semiHidden="0" w:uiPriority="71" w:unhideWhenUsed="0"/>
+    <w:lsdException w:name="Colorful List Accent 4" w:semiHidden="0" w:uiPriority="72" w:unhideWhenUsed="0"/>
+    <w:lsdException w:name="Colorful Grid Accent 4" w:semiHidden="0" w:uiPriority="73" w:unhideWhenUsed="0"/>
+    <w:lsdException w:name="Light Shading Accent 5" w:semiHidden="0" w:uiPriority="60" w:unhideWhenUsed="0"/>
+    <w:lsdException w:name="Light List Accent 5" w:semiHidden="0" w:uiPriority="61" w:unhideWhenUsed="0"/>
+    <w:lsdException w:name="Light Grid Accent 5" w:semiHidden="0" w:uiPriority="62" w:unhideWhenUsed="0"/>
+    <w:lsdException w:name="Medium Shading 1 Accent 5" w:semiHidden="0" w:uiPriority="63" w:unhideWhenUsed="0"/>
+    <w:lsdException w:name="Medium Shading 2 Accent 5" w:semiHidden="0" w:uiPriority="64" w:unhideWhenUsed="0"/>
+    <w:lsdException w:name="Medium List 1 Accent 5" w:semiHidden="0" w:uiPriority="65" w:unhideWhenUsed="0"/>
+    <w:lsdException w:name="Medium List 2 Accent 5" w:semiHidden="0" w:uiPriority="66" w:unhideWhenUsed="0"/>
+    <w:lsdException w:name="Medium Grid 1 Accent 5" w:semiHidden="0" w:uiPriority="67" w:unhideWhenUsed="0"/>
+    <w:lsdException w:name="Medium Grid 2 Accent 5" w:semiHidden="0" w:uiPriority="68" w:unhideWhenUsed="0"/>
+    <w:lsdException w:name="Medium Grid 3 Accent 5" w:semiHidden="0" w:uiPriority="69" w:unhideWhenUsed="0"/>
+    <w:lsdException w:name="Dark List Accent 5" w:semiHidden="0" w:uiPriority="70" w:unhideWhenUsed="0"/>
+    <w:lsdException w:name="Colorful Shading Accent 5" w:semiHidden="0" w:uiPriority="71" w:unhideWhenUsed="0"/>
+    <w:lsdException w:name="Colorful List Accent 5" w:semiHidden="0" w:uiPriority="72" w:unhideWhenUsed="0"/>
+    <w:lsdException w:name="Colorful Grid Accent 5" w:semiHidden="0" w:uiPriority="73" w:unhideWhenUsed="0"/>
+    <w:lsdException w:name="Light Shading Accent 6" w:semiHidden="0" w:uiPriority="60" w:unhideWhenUsed="0"/>
+    <w:lsdException w:name="Light List Accent 6" w:semiHidden="0" w:uiPriority="61" w:unhideWhenUsed="0"/>
+    <w:lsdException w:name="Light Grid Accent 6" w:semiHidden="0" w:uiPriority="62" w:unhideWhenUsed="0"/>
+    <w:lsdException w:name="Medium Shading 1 Accent 6" w:semiHidden="0" w:uiPriority="63" w:unhideWhenUsed="0"/>
+    <w:lsdException w:name="Medium Shading 2 Accent 6" w:semiHidden="0" w:uiPriority="64" w:unhideWhenUsed="0"/>
+    <w:lsdException w:name="Medium List 1 Accent 6" w:semiHidden="0" w:uiPriority="65" w:unhideWhenUsed="0"/>
+    <w:lsdException w:name="Medium List 2 Accent 6" w:semiHidden="0" w:uiPriority="66" w:unhideWhenUsed="0"/>
+    <w:lsdException w:name="Medium Grid 1 Accent 6" w:semiHidden="0" w:uiPriority="67" w:unhideWhenUsed="0"/>
+    <w:lsdException w:name="Medium Grid 2 Accent 6" w:semiHidden="0" w:uiPriority="68" w:unhideWhenUsed="0"/>
+    <w:lsdException w:name="Medium Grid 3 Accent 6" w:semiHidden="0" w:uiPriority="69" w:unhideWhenUsed="0"/>
+    <w:lsdException w:name="Dark List Accent 6" w:semiHidden="0" w:uiPriority="70" w:unhideWhenUsed="0"/>
+    <w:lsdException w:name="Colorful Shading Accent 6" w:semiHidden="0" w:uiPriority="71" w:unhideWhenUsed="0"/>
+    <w:lsdException w:name="Colorful List Accent 6" w:semiHidden="0" w:uiPriority="72" w:unhideWhenUsed="0"/>
+    <w:lsdException w:name="Colorful Grid Accent 6" w:semiHidden="0" w:uiPriority="73" w:unhideWhenUsed="0"/>
+    <w:lsdException w:name="Subtle Emphasis" w:semiHidden="0" w:uiPriority="19" w:unhideWhenUsed="0" w:qFormat="1"/>
+    <w:lsdException w:name="Intense Emphasis" w:semiHidden="0" w:uiPriority="21" w:unhideWhenUsed="0" w:qFormat="1"/>
+    <w:lsdException w:name="Subtle Reference" w:semiHidden="0" w:uiPriority="31" w:unhideWhenUsed="0" w:qFormat="1"/>
+    <w:lsdException w:name="Intense Reference" w:semiHidden="0" w:uiPriority="32" w:unhideWhenUsed="0" w:qFormat="1"/>
+    <w:lsdException w:name="Book Title" w:semiHidden="0" w:uiPriority="33" w:unhideWhenUsed="0" w:qFormat="1"/>
+    <w:lsdException w:name="Bibliography" w:uiPriority="37"/>
+    <w:lsdException w:name="TOC Heading" w:uiPriority="39" w:qFormat="1"/>
   </w:latentStyles>
   <w:style w:type="paragraph" w:default="1" w:styleId="Normal">
     <w:name w:val="Normal"/>
@@ -2686,6 +2538,383 @@
       <w:lang w:val="en-AU" w:eastAsia="en-AU"/>
     </w:rPr>
   </w:style>
+  <w:style w:type="paragraph" w:styleId="BalloonText">
+    <w:name w:val="Balloon Text"/>
+    <w:basedOn w:val="Normal"/>
+    <w:link w:val="BalloonTextChar"/>
+    <w:uiPriority w:val="99"/>
+    <w:semiHidden/>
+    <w:unhideWhenUsed/>
+    <w:rsid w:val="0031068C"/>
+    <w:rPr>
+      <w:rFonts w:ascii="Lucida Grande" w:hAnsi="Lucida Grande" w:cs="Lucida Grande"/>
+      <w:sz w:val="18"/>
+      <w:szCs w:val="18"/>
+    </w:rPr>
+  </w:style>
+  <w:style w:type="character" w:customStyle="1" w:styleId="BalloonTextChar">
+    <w:name w:val="Balloon Text Char"/>
+    <w:basedOn w:val="DefaultParagraphFont"/>
+    <w:link w:val="BalloonText"/>
+    <w:uiPriority w:val="99"/>
+    <w:semiHidden/>
+    <w:rsid w:val="0031068C"/>
+    <w:rPr>
+      <w:rFonts w:ascii="Lucida Grande" w:eastAsia="Times" w:hAnsi="Lucida Grande" w:cs="Lucida Grande"/>
+      <w:sz w:val="18"/>
+      <w:szCs w:val="18"/>
+      <w:lang w:val="en-AU" w:eastAsia="en-AU"/>
+    </w:rPr>
+  </w:style>
+</w:styles>
+</file>
+
+<file path=word/stylesWithEffects.xml><?xml version="1.0" encoding="utf-8"?>
+<w:styles xmlns:wpc="http://schemas.microsoft.com/office/word/2010/wordprocessingCanvas" xmlns:mo="http://schemas.microsoft.com/office/mac/office/2008/main" xmlns:mc="http://schemas.openxmlformats.org/markup-compatibility/2006" xmlns:mv="urn:schemas-microsoft-com:mac:vml" xmlns:o="urn:schemas-microsoft-com:office:office" xmlns:r="http://schemas.openxmlformats.org/officeDocument/2006/relationships" xmlns:m="http://schemas.openxmlformats.org/officeDocument/2006/math" xmlns:v="urn:schemas-microsoft-com:vml" xmlns:wp14="http://schemas.microsoft.com/office/word/2010/wordprocessingDrawing" xmlns:wp="http://schemas.openxmlformats.org/drawingml/2006/wordprocessingDrawing" xmlns:w10="urn:schemas-microsoft-com:office:word" xmlns:w="http://schemas.openxmlformats.org/wordprocessingml/2006/main" xmlns:w14="http://schemas.microsoft.com/office/word/2010/wordml" xmlns:wpg="http://schemas.microsoft.com/office/word/2010/wordprocessingGroup" xmlns:wpi="http://schemas.microsoft.com/office/word/2010/wordprocessingInk" xmlns:wne="http://schemas.microsoft.com/office/word/2006/wordml" xmlns:wps="http://schemas.microsoft.com/office/word/2010/wordprocessingShape" mc:Ignorable="w14 wp14">
+  <w:docDefaults>
+    <w:rPrDefault>
+      <w:rPr>
+        <w:rFonts w:asciiTheme="minorHAnsi" w:eastAsiaTheme="minorHAnsi" w:hAnsiTheme="minorHAnsi" w:cstheme="minorBidi"/>
+        <w:sz w:val="22"/>
+        <w:szCs w:val="22"/>
+        <w:lang w:val="en-US" w:eastAsia="en-US" w:bidi="ar-SA"/>
+      </w:rPr>
+    </w:rPrDefault>
+    <w:pPrDefault>
+      <w:pPr>
+        <w:spacing w:after="160" w:line="259" w:lineRule="auto"/>
+      </w:pPr>
+    </w:pPrDefault>
+  </w:docDefaults>
+  <w:latentStyles w:defLockedState="0" w:defUIPriority="99" w:defSemiHidden="1" w:defUnhideWhenUsed="1" w:defQFormat="0" w:count="276">
+    <w:lsdException w:name="Normal" w:semiHidden="0" w:uiPriority="0" w:unhideWhenUsed="0" w:qFormat="1"/>
+    <w:lsdException w:name="heading 1" w:semiHidden="0" w:uiPriority="9" w:unhideWhenUsed="0" w:qFormat="1"/>
+    <w:lsdException w:name="heading 2" w:uiPriority="9" w:qFormat="1"/>
+    <w:lsdException w:name="heading 3" w:uiPriority="9" w:qFormat="1"/>
+    <w:lsdException w:name="heading 4" w:uiPriority="9" w:qFormat="1"/>
+    <w:lsdException w:name="heading 5" w:uiPriority="9" w:qFormat="1"/>
+    <w:lsdException w:name="heading 6" w:uiPriority="9" w:qFormat="1"/>
+    <w:lsdException w:name="heading 7" w:uiPriority="9" w:qFormat="1"/>
+    <w:lsdException w:name="heading 8" w:uiPriority="9" w:qFormat="1"/>
+    <w:lsdException w:name="heading 9" w:uiPriority="9" w:qFormat="1"/>
+    <w:lsdException w:name="toc 1" w:uiPriority="39"/>
+    <w:lsdException w:name="toc 2" w:uiPriority="39"/>
+    <w:lsdException w:name="toc 3" w:uiPriority="39"/>
+    <w:lsdException w:name="toc 4" w:uiPriority="39"/>
+    <w:lsdException w:name="toc 5" w:uiPriority="39"/>
+    <w:lsdException w:name="toc 6" w:uiPriority="39"/>
+    <w:lsdException w:name="toc 7" w:uiPriority="39"/>
+    <w:lsdException w:name="toc 8" w:uiPriority="39"/>
+    <w:lsdException w:name="toc 9" w:uiPriority="39"/>
+    <w:lsdException w:name="footer" w:uiPriority="0"/>
+    <w:lsdException w:name="caption" w:uiPriority="35" w:qFormat="1"/>
+    <w:lsdException w:name="Title" w:semiHidden="0" w:uiPriority="10" w:unhideWhenUsed="0" w:qFormat="1"/>
+    <w:lsdException w:name="Default Paragraph Font" w:uiPriority="1"/>
+    <w:lsdException w:name="Body Text" w:uiPriority="0"/>
+    <w:lsdException w:name="Subtitle" w:semiHidden="0" w:uiPriority="11" w:unhideWhenUsed="0" w:qFormat="1"/>
+    <w:lsdException w:name="Strong" w:semiHidden="0" w:uiPriority="22" w:unhideWhenUsed="0" w:qFormat="1"/>
+    <w:lsdException w:name="Emphasis" w:semiHidden="0" w:uiPriority="20" w:unhideWhenUsed="0" w:qFormat="1"/>
+    <w:lsdException w:name="Table Grid" w:semiHidden="0" w:uiPriority="39" w:unhideWhenUsed="0"/>
+    <w:lsdException w:name="Note Level 1" w:semiHidden="0" w:unhideWhenUsed="0"/>
+    <w:lsdException w:name="Note Level 2" w:semiHidden="0" w:unhideWhenUsed="0"/>
+    <w:lsdException w:name="Note Level 3" w:semiHidden="0" w:unhideWhenUsed="0"/>
+    <w:lsdException w:name="Note Level 4" w:semiHidden="0" w:unhideWhenUsed="0"/>
+    <w:lsdException w:name="Note Level 5" w:semiHidden="0" w:unhideWhenUsed="0"/>
+    <w:lsdException w:name="Note Level 6" w:semiHidden="0" w:unhideWhenUsed="0"/>
+    <w:lsdException w:name="Note Level 7" w:semiHidden="0" w:unhideWhenUsed="0"/>
+    <w:lsdException w:name="Note Level 8" w:semiHidden="0" w:unhideWhenUsed="0"/>
+    <w:lsdException w:name="Note Level 9" w:semiHidden="0" w:unhideWhenUsed="0"/>
+    <w:lsdException w:name="Placeholder Text" w:unhideWhenUsed="0"/>
+    <w:lsdException w:name="No Spacing" w:semiHidden="0" w:uiPriority="1" w:unhideWhenUsed="0" w:qFormat="1"/>
+    <w:lsdException w:name="Light Shading" w:semiHidden="0" w:uiPriority="60" w:unhideWhenUsed="0"/>
+    <w:lsdException w:name="Light List" w:semiHidden="0" w:uiPriority="61" w:unhideWhenUsed="0"/>
+    <w:lsdException w:name="Light Grid" w:semiHidden="0" w:uiPriority="62" w:unhideWhenUsed="0"/>
+    <w:lsdException w:name="Medium Shading 1" w:semiHidden="0" w:uiPriority="63" w:unhideWhenUsed="0"/>
+    <w:lsdException w:name="Medium Shading 2" w:semiHidden="0" w:uiPriority="64" w:unhideWhenUsed="0"/>
+    <w:lsdException w:name="Medium List 1" w:semiHidden="0" w:uiPriority="65" w:unhideWhenUsed="0"/>
+    <w:lsdException w:name="Medium List 2" w:semiHidden="0" w:uiPriority="66" w:unhideWhenUsed="0"/>
+    <w:lsdException w:name="Medium Grid 1" w:semiHidden="0" w:uiPriority="67" w:unhideWhenUsed="0"/>
+    <w:lsdException w:name="Medium Grid 2" w:semiHidden="0" w:uiPriority="68" w:unhideWhenUsed="0"/>
+    <w:lsdException w:name="Medium Grid 3" w:semiHidden="0" w:uiPriority="69" w:unhideWhenUsed="0"/>
+    <w:lsdException w:name="Dark List" w:semiHidden="0" w:uiPriority="70" w:unhideWhenUsed="0"/>
+    <w:lsdException w:name="Colorful Shading" w:semiHidden="0" w:uiPriority="71" w:unhideWhenUsed="0"/>
+    <w:lsdException w:name="Colorful List" w:semiHidden="0" w:uiPriority="72" w:unhideWhenUsed="0"/>
+    <w:lsdException w:name="Colorful Grid" w:semiHidden="0" w:uiPriority="73" w:unhideWhenUsed="0"/>
+    <w:lsdException w:name="Light Shading Accent 1" w:semiHidden="0" w:uiPriority="60" w:unhideWhenUsed="0"/>
+    <w:lsdException w:name="Light List Accent 1" w:semiHidden="0" w:uiPriority="61" w:unhideWhenUsed="0"/>
+    <w:lsdException w:name="Light Grid Accent 1" w:semiHidden="0" w:uiPriority="62" w:unhideWhenUsed="0"/>
+    <w:lsdException w:name="Medium Shading 1 Accent 1" w:semiHidden="0" w:uiPriority="63" w:unhideWhenUsed="0"/>
+    <w:lsdException w:name="Medium Shading 2 Accent 1" w:semiHidden="0" w:uiPriority="64" w:unhideWhenUsed="0"/>
+    <w:lsdException w:name="Medium List 1 Accent 1" w:semiHidden="0" w:uiPriority="65" w:unhideWhenUsed="0"/>
+    <w:lsdException w:name="Revision" w:unhideWhenUsed="0"/>
+    <w:lsdException w:name="List Paragraph" w:semiHidden="0" w:uiPriority="34" w:unhideWhenUsed="0" w:qFormat="1"/>
+    <w:lsdException w:name="Quote" w:semiHidden="0" w:uiPriority="29" w:unhideWhenUsed="0" w:qFormat="1"/>
+    <w:lsdException w:name="Intense Quote" w:semiHidden="0" w:uiPriority="30" w:unhideWhenUsed="0" w:qFormat="1"/>
+    <w:lsdException w:name="Medium List 2 Accent 1" w:semiHidden="0" w:uiPriority="66" w:unhideWhenUsed="0"/>
+    <w:lsdException w:name="Medium Grid 1 Accent 1" w:semiHidden="0" w:uiPriority="67" w:unhideWhenUsed="0"/>
+    <w:lsdException w:name="Medium Grid 2 Accent 1" w:semiHidden="0" w:uiPriority="68" w:unhideWhenUsed="0"/>
+    <w:lsdException w:name="Medium Grid 3 Accent 1" w:semiHidden="0" w:uiPriority="69" w:unhideWhenUsed="0"/>
+    <w:lsdException w:name="Dark List Accent 1" w:semiHidden="0" w:uiPriority="70" w:unhideWhenUsed="0"/>
+    <w:lsdException w:name="Colorful Shading Accent 1" w:semiHidden="0" w:uiPriority="71" w:unhideWhenUsed="0"/>
+    <w:lsdException w:name="Colorful List Accent 1" w:semiHidden="0" w:uiPriority="72" w:unhideWhenUsed="0"/>
+    <w:lsdException w:name="Colorful Grid Accent 1" w:semiHidden="0" w:uiPriority="73" w:unhideWhenUsed="0"/>
+    <w:lsdException w:name="Light Shading Accent 2" w:semiHidden="0" w:uiPriority="60" w:unhideWhenUsed="0"/>
+    <w:lsdException w:name="Light List Accent 2" w:semiHidden="0" w:uiPriority="61" w:unhideWhenUsed="0"/>
+    <w:lsdException w:name="Light Grid Accent 2" w:semiHidden="0" w:uiPriority="62" w:unhideWhenUsed="0"/>
+    <w:lsdException w:name="Medium Shading 1 Accent 2" w:semiHidden="0" w:uiPriority="63" w:unhideWhenUsed="0"/>
+    <w:lsdException w:name="Medium Shading 2 Accent 2" w:semiHidden="0" w:uiPriority="64" w:unhideWhenUsed="0"/>
+    <w:lsdException w:name="Medium List 1 Accent 2" w:semiHidden="0" w:uiPriority="65" w:unhideWhenUsed="0"/>
+    <w:lsdException w:name="Medium List 2 Accent 2" w:semiHidden="0" w:uiPriority="66" w:unhideWhenUsed="0"/>
+    <w:lsdException w:name="Medium Grid 1 Accent 2" w:semiHidden="0" w:uiPriority="67" w:unhideWhenUsed="0"/>
+    <w:lsdException w:name="Medium Grid 2 Accent 2" w:semiHidden="0" w:uiPriority="68" w:unhideWhenUsed="0"/>
+    <w:lsdException w:name="Medium Grid 3 Accent 2" w:semiHidden="0" w:uiPriority="69" w:unhideWhenUsed="0"/>
+    <w:lsdException w:name="Dark List Accent 2" w:semiHidden="0" w:uiPriority="70" w:unhideWhenUsed="0"/>
+    <w:lsdException w:name="Colorful Shading Accent 2" w:semiHidden="0" w:uiPriority="71" w:unhideWhenUsed="0"/>
+    <w:lsdException w:name="Colorful List Accent 2" w:semiHidden="0" w:uiPriority="72" w:unhideWhenUsed="0"/>
+    <w:lsdException w:name="Colorful Grid Accent 2" w:semiHidden="0" w:uiPriority="73" w:unhideWhenUsed="0"/>
+    <w:lsdException w:name="Light Shading Accent 3" w:semiHidden="0" w:uiPriority="60" w:unhideWhenUsed="0"/>
+    <w:lsdException w:name="Light List Accent 3" w:semiHidden="0" w:uiPriority="61" w:unhideWhenUsed="0"/>
+    <w:lsdException w:name="Light Grid Accent 3" w:semiHidden="0" w:uiPriority="62" w:unhideWhenUsed="0"/>
+    <w:lsdException w:name="Medium Shading 1 Accent 3" w:semiHidden="0" w:uiPriority="63" w:unhideWhenUsed="0"/>
+    <w:lsdException w:name="Medium Shading 2 Accent 3" w:semiHidden="0" w:uiPriority="64" w:unhideWhenUsed="0"/>
+    <w:lsdException w:name="Medium List 1 Accent 3" w:semiHidden="0" w:uiPriority="65" w:unhideWhenUsed="0"/>
+    <w:lsdException w:name="Medium List 2 Accent 3" w:semiHidden="0" w:uiPriority="66" w:unhideWhenUsed="0"/>
+    <w:lsdException w:name="Medium Grid 1 Accent 3" w:semiHidden="0" w:uiPriority="67" w:unhideWhenUsed="0"/>
+    <w:lsdException w:name="Medium Grid 2 Accent 3" w:semiHidden="0" w:uiPriority="68" w:unhideWhenUsed="0"/>
+    <w:lsdException w:name="Medium Grid 3 Accent 3" w:semiHidden="0" w:uiPriority="69" w:unhideWhenUsed="0"/>
+    <w:lsdException w:name="Dark List Accent 3" w:semiHidden="0" w:uiPriority="70" w:unhideWhenUsed="0"/>
+    <w:lsdException w:name="Colorful Shading Accent 3" w:semiHidden="0" w:uiPriority="71" w:unhideWhenUsed="0"/>
+    <w:lsdException w:name="Colorful List Accent 3" w:semiHidden="0" w:uiPriority="72" w:unhideWhenUsed="0"/>
+    <w:lsdException w:name="Colorful Grid Accent 3" w:semiHidden="0" w:uiPriority="73" w:unhideWhenUsed="0"/>
+    <w:lsdException w:name="Light Shading Accent 4" w:semiHidden="0" w:uiPriority="60" w:unhideWhenUsed="0"/>
+    <w:lsdException w:name="Light List Accent 4" w:semiHidden="0" w:uiPriority="61" w:unhideWhenUsed="0"/>
+    <w:lsdException w:name="Light Grid Accent 4" w:semiHidden="0" w:uiPriority="62" w:unhideWhenUsed="0"/>
+    <w:lsdException w:name="Medium Shading 1 Accent 4" w:semiHidden="0" w:uiPriority="63" w:unhideWhenUsed="0"/>
+    <w:lsdException w:name="Medium Shading 2 Accent 4" w:semiHidden="0" w:uiPriority="64" w:unhideWhenUsed="0"/>
+    <w:lsdException w:name="Medium List 1 Accent 4" w:semiHidden="0" w:uiPriority="65" w:unhideWhenUsed="0"/>
+    <w:lsdException w:name="Medium List 2 Accent 4" w:semiHidden="0" w:uiPriority="66" w:unhideWhenUsed="0"/>
+    <w:lsdException w:name="Medium Grid 1 Accent 4" w:semiHidden="0" w:uiPriority="67" w:unhideWhenUsed="0"/>
+    <w:lsdException w:name="Medium Grid 2 Accent 4" w:semiHidden="0" w:uiPriority="68" w:unhideWhenUsed="0"/>
+    <w:lsdException w:name="Medium Grid 3 Accent 4" w:semiHidden="0" w:uiPriority="69" w:unhideWhenUsed="0"/>
+    <w:lsdException w:name="Dark List Accent 4" w:semiHidden="0" w:uiPriority="70" w:unhideWhenUsed="0"/>
+    <w:lsdException w:name="Colorful Shading Accent 4" w:semiHidden="0" w:uiPriority="71" w:unhideWhenUsed="0"/>
+    <w:lsdException w:name="Colorful List Accent 4" w:semiHidden="0" w:uiPriority="72" w:unhideWhenUsed="0"/>
+    <w:lsdException w:name="Colorful Grid Accent 4" w:semiHidden="0" w:uiPriority="73" w:unhideWhenUsed="0"/>
+    <w:lsdException w:name="Light Shading Accent 5" w:semiHidden="0" w:uiPriority="60" w:unhideWhenUsed="0"/>
+    <w:lsdException w:name="Light List Accent 5" w:semiHidden="0" w:uiPriority="61" w:unhideWhenUsed="0"/>
+    <w:lsdException w:name="Light Grid Accent 5" w:semiHidden="0" w:uiPriority="62" w:unhideWhenUsed="0"/>
+    <w:lsdException w:name="Medium Shading 1 Accent 5" w:semiHidden="0" w:uiPriority="63" w:unhideWhenUsed="0"/>
+    <w:lsdException w:name="Medium Shading 2 Accent 5" w:semiHidden="0" w:uiPriority="64" w:unhideWhenUsed="0"/>
+    <w:lsdException w:name="Medium List 1 Accent 5" w:semiHidden="0" w:uiPriority="65" w:unhideWhenUsed="0"/>
+    <w:lsdException w:name="Medium List 2 Accent 5" w:semiHidden="0" w:uiPriority="66" w:unhideWhenUsed="0"/>
+    <w:lsdException w:name="Medium Grid 1 Accent 5" w:semiHidden="0" w:uiPriority="67" w:unhideWhenUsed="0"/>
+    <w:lsdException w:name="Medium Grid 2 Accent 5" w:semiHidden="0" w:uiPriority="68" w:unhideWhenUsed="0"/>
+    <w:lsdException w:name="Medium Grid 3 Accent 5" w:semiHidden="0" w:uiPriority="69" w:unhideWhenUsed="0"/>
+    <w:lsdException w:name="Dark List Accent 5" w:semiHidden="0" w:uiPriority="70" w:unhideWhenUsed="0"/>
+    <w:lsdException w:name="Colorful Shading Accent 5" w:semiHidden="0" w:uiPriority="71" w:unhideWhenUsed="0"/>
+    <w:lsdException w:name="Colorful List Accent 5" w:semiHidden="0" w:uiPriority="72" w:unhideWhenUsed="0"/>
+    <w:lsdException w:name="Colorful Grid Accent 5" w:semiHidden="0" w:uiPriority="73" w:unhideWhenUsed="0"/>
+    <w:lsdException w:name="Light Shading Accent 6" w:semiHidden="0" w:uiPriority="60" w:unhideWhenUsed="0"/>
+    <w:lsdException w:name="Light List Accent 6" w:semiHidden="0" w:uiPriority="61" w:unhideWhenUsed="0"/>
+    <w:lsdException w:name="Light Grid Accent 6" w:semiHidden="0" w:uiPriority="62" w:unhideWhenUsed="0"/>
+    <w:lsdException w:name="Medium Shading 1 Accent 6" w:semiHidden="0" w:uiPriority="63" w:unhideWhenUsed="0"/>
+    <w:lsdException w:name="Medium Shading 2 Accent 6" w:semiHidden="0" w:uiPriority="64" w:unhideWhenUsed="0"/>
+    <w:lsdException w:name="Medium List 1 Accent 6" w:semiHidden="0" w:uiPriority="65" w:unhideWhenUsed="0"/>
+    <w:lsdException w:name="Medium List 2 Accent 6" w:semiHidden="0" w:uiPriority="66" w:unhideWhenUsed="0"/>
+    <w:lsdException w:name="Medium Grid 1 Accent 6" w:semiHidden="0" w:uiPriority="67" w:unhideWhenUsed="0"/>
+    <w:lsdException w:name="Medium Grid 2 Accent 6" w:semiHidden="0" w:uiPriority="68" w:unhideWhenUsed="0"/>
+    <w:lsdException w:name="Medium Grid 3 Accent 6" w:semiHidden="0" w:uiPriority="69" w:unhideWhenUsed="0"/>
+    <w:lsdException w:name="Dark List Accent 6" w:semiHidden="0" w:uiPriority="70" w:unhideWhenUsed="0"/>
+    <w:lsdException w:name="Colorful Shading Accent 6" w:semiHidden="0" w:uiPriority="71" w:unhideWhenUsed="0"/>
+    <w:lsdException w:name="Colorful List Accent 6" w:semiHidden="0" w:uiPriority="72" w:unhideWhenUsed="0"/>
+    <w:lsdException w:name="Colorful Grid Accent 6" w:semiHidden="0" w:uiPriority="73" w:unhideWhenUsed="0"/>
+    <w:lsdException w:name="Subtle Emphasis" w:semiHidden="0" w:uiPriority="19" w:unhideWhenUsed="0" w:qFormat="1"/>
+    <w:lsdException w:name="Intense Emphasis" w:semiHidden="0" w:uiPriority="21" w:unhideWhenUsed="0" w:qFormat="1"/>
+    <w:lsdException w:name="Subtle Reference" w:semiHidden="0" w:uiPriority="31" w:unhideWhenUsed="0" w:qFormat="1"/>
+    <w:lsdException w:name="Intense Reference" w:semiHidden="0" w:uiPriority="32" w:unhideWhenUsed="0" w:qFormat="1"/>
+    <w:lsdException w:name="Book Title" w:semiHidden="0" w:uiPriority="33" w:unhideWhenUsed="0" w:qFormat="1"/>
+    <w:lsdException w:name="Bibliography" w:uiPriority="37"/>
+    <w:lsdException w:name="TOC Heading" w:uiPriority="39" w:qFormat="1"/>
+  </w:latentStyles>
+  <w:style w:type="paragraph" w:default="1" w:styleId="Normal">
+    <w:name w:val="Normal"/>
+    <w:qFormat/>
+    <w:rsid w:val="003F386E"/>
+    <w:pPr>
+      <w:spacing w:after="0" w:line="240" w:lineRule="auto"/>
+    </w:pPr>
+    <w:rPr>
+      <w:rFonts w:ascii="Times" w:eastAsia="Times" w:hAnsi="Times" w:cs="Times New Roman"/>
+      <w:sz w:val="24"/>
+      <w:szCs w:val="20"/>
+      <w:lang w:val="en-AU" w:eastAsia="en-AU"/>
+    </w:rPr>
+  </w:style>
+  <w:style w:type="character" w:default="1" w:styleId="DefaultParagraphFont">
+    <w:name w:val="Default Paragraph Font"/>
+    <w:uiPriority w:val="1"/>
+    <w:semiHidden/>
+    <w:unhideWhenUsed/>
+  </w:style>
+  <w:style w:type="table" w:default="1" w:styleId="TableNormal">
+    <w:name w:val="Normal Table"/>
+    <w:uiPriority w:val="99"/>
+    <w:semiHidden/>
+    <w:unhideWhenUsed/>
+    <w:tblPr>
+      <w:tblInd w:w="0" w:type="dxa"/>
+      <w:tblCellMar>
+        <w:top w:w="0" w:type="dxa"/>
+        <w:left w:w="108" w:type="dxa"/>
+        <w:bottom w:w="0" w:type="dxa"/>
+        <w:right w:w="108" w:type="dxa"/>
+      </w:tblCellMar>
+    </w:tblPr>
+  </w:style>
+  <w:style w:type="numbering" w:default="1" w:styleId="NoList">
+    <w:name w:val="No List"/>
+    <w:uiPriority w:val="99"/>
+    <w:semiHidden/>
+    <w:unhideWhenUsed/>
+  </w:style>
+  <w:style w:type="paragraph" w:customStyle="1" w:styleId="Noparagraphstyle">
+    <w:name w:val="[No paragraph style]"/>
+    <w:rsid w:val="003F386E"/>
+    <w:pPr>
+      <w:widowControl w:val="0"/>
+      <w:autoSpaceDE w:val="0"/>
+      <w:autoSpaceDN w:val="0"/>
+      <w:adjustRightInd w:val="0"/>
+      <w:spacing w:after="0" w:line="288" w:lineRule="auto"/>
+      <w:textAlignment w:val="center"/>
+    </w:pPr>
+    <w:rPr>
+      <w:rFonts w:ascii="Times" w:eastAsia="Times New Roman" w:hAnsi="Times" w:cs="Times New Roman"/>
+      <w:color w:val="000000"/>
+      <w:sz w:val="24"/>
+      <w:szCs w:val="20"/>
+      <w:lang w:eastAsia="en-AU"/>
+    </w:rPr>
+  </w:style>
+  <w:style w:type="paragraph" w:styleId="BodyText">
+    <w:name w:val="Body Text"/>
+    <w:basedOn w:val="Normal"/>
+    <w:link w:val="BodyTextChar"/>
+    <w:rsid w:val="003F386E"/>
+    <w:pPr>
+      <w:widowControl w:val="0"/>
+      <w:autoSpaceDE w:val="0"/>
+      <w:autoSpaceDN w:val="0"/>
+      <w:adjustRightInd w:val="0"/>
+      <w:spacing w:line="288" w:lineRule="atLeast"/>
+    </w:pPr>
+    <w:rPr>
+      <w:rFonts w:ascii="Arial" w:eastAsia="Times New Roman" w:hAnsi="Arial"/>
+      <w:sz w:val="22"/>
+      <w:lang w:val="en-US"/>
+    </w:rPr>
+  </w:style>
+  <w:style w:type="character" w:customStyle="1" w:styleId="BodyTextChar">
+    <w:name w:val="Body Text Char"/>
+    <w:basedOn w:val="DefaultParagraphFont"/>
+    <w:link w:val="BodyText"/>
+    <w:rsid w:val="003F386E"/>
+    <w:rPr>
+      <w:rFonts w:ascii="Arial" w:eastAsia="Times New Roman" w:hAnsi="Arial" w:cs="Times New Roman"/>
+      <w:szCs w:val="20"/>
+      <w:lang w:eastAsia="en-AU"/>
+    </w:rPr>
+  </w:style>
+  <w:style w:type="paragraph" w:styleId="Footer">
+    <w:name w:val="footer"/>
+    <w:basedOn w:val="Normal"/>
+    <w:link w:val="FooterChar"/>
+    <w:rsid w:val="003F386E"/>
+    <w:pPr>
+      <w:tabs>
+        <w:tab w:val="center" w:pos="4153"/>
+        <w:tab w:val="right" w:pos="8306"/>
+      </w:tabs>
+    </w:pPr>
+  </w:style>
+  <w:style w:type="character" w:customStyle="1" w:styleId="FooterChar">
+    <w:name w:val="Footer Char"/>
+    <w:basedOn w:val="DefaultParagraphFont"/>
+    <w:link w:val="Footer"/>
+    <w:rsid w:val="003F386E"/>
+    <w:rPr>
+      <w:rFonts w:ascii="Times" w:eastAsia="Times" w:hAnsi="Times" w:cs="Times New Roman"/>
+      <w:sz w:val="24"/>
+      <w:szCs w:val="20"/>
+      <w:lang w:val="en-AU" w:eastAsia="en-AU"/>
+    </w:rPr>
+  </w:style>
+  <w:style w:type="paragraph" w:styleId="ListParagraph">
+    <w:name w:val="List Paragraph"/>
+    <w:basedOn w:val="Normal"/>
+    <w:uiPriority w:val="34"/>
+    <w:qFormat/>
+    <w:rsid w:val="003F386E"/>
+    <w:pPr>
+      <w:ind w:left="720"/>
+      <w:contextualSpacing/>
+    </w:pPr>
+  </w:style>
+  <w:style w:type="paragraph" w:styleId="Header">
+    <w:name w:val="header"/>
+    <w:basedOn w:val="Normal"/>
+    <w:link w:val="HeaderChar"/>
+    <w:uiPriority w:val="99"/>
+    <w:unhideWhenUsed/>
+    <w:rsid w:val="003F386E"/>
+    <w:pPr>
+      <w:tabs>
+        <w:tab w:val="center" w:pos="4680"/>
+        <w:tab w:val="right" w:pos="9360"/>
+      </w:tabs>
+    </w:pPr>
+  </w:style>
+  <w:style w:type="character" w:customStyle="1" w:styleId="HeaderChar">
+    <w:name w:val="Header Char"/>
+    <w:basedOn w:val="DefaultParagraphFont"/>
+    <w:link w:val="Header"/>
+    <w:uiPriority w:val="99"/>
+    <w:rsid w:val="003F386E"/>
+    <w:rPr>
+      <w:rFonts w:ascii="Times" w:eastAsia="Times" w:hAnsi="Times" w:cs="Times New Roman"/>
+      <w:sz w:val="24"/>
+      <w:szCs w:val="20"/>
+      <w:lang w:val="en-AU" w:eastAsia="en-AU"/>
+    </w:rPr>
+  </w:style>
+  <w:style w:type="paragraph" w:styleId="BalloonText">
+    <w:name w:val="Balloon Text"/>
+    <w:basedOn w:val="Normal"/>
+    <w:link w:val="BalloonTextChar"/>
+    <w:uiPriority w:val="99"/>
+    <w:semiHidden/>
+    <w:unhideWhenUsed/>
+    <w:rsid w:val="0031068C"/>
+    <w:rPr>
+      <w:rFonts w:ascii="Lucida Grande" w:hAnsi="Lucida Grande" w:cs="Lucida Grande"/>
+      <w:sz w:val="18"/>
+      <w:szCs w:val="18"/>
+    </w:rPr>
+  </w:style>
+  <w:style w:type="character" w:customStyle="1" w:styleId="BalloonTextChar">
+    <w:name w:val="Balloon Text Char"/>
+    <w:basedOn w:val="DefaultParagraphFont"/>
+    <w:link w:val="BalloonText"/>
+    <w:uiPriority w:val="99"/>
+    <w:semiHidden/>
+    <w:rsid w:val="0031068C"/>
+    <w:rPr>
+      <w:rFonts w:ascii="Lucida Grande" w:eastAsia="Times" w:hAnsi="Lucida Grande" w:cs="Lucida Grande"/>
+      <w:sz w:val="18"/>
+      <w:szCs w:val="18"/>
+      <w:lang w:val="en-AU" w:eastAsia="en-AU"/>
+    </w:rPr>
+  </w:style>
 </w:styles>
 </file>
 
@@ -2732,7 +2961,7 @@
     </a:clrScheme>
     <a:fontScheme name="Office">
       <a:majorFont>
-        <a:latin typeface="Calibri Light" panose="020F0302020204030204"/>
+        <a:latin typeface="Calibri Light"/>
         <a:ea typeface=""/>
         <a:cs typeface=""/>
         <a:font script="Jpan" typeface="ＭＳ ゴシック"/>
@@ -2767,7 +2996,7 @@
         <a:font script="Geor" typeface="Sylfaen"/>
       </a:majorFont>
       <a:minorFont>
-        <a:latin typeface="Calibri" panose="020F0502020204030204"/>
+        <a:latin typeface="Calibri"/>
         <a:ea typeface=""/>
         <a:cs typeface=""/>
         <a:font script="Jpan" typeface="ＭＳ 明朝"/>
@@ -2944,7 +3173,7 @@
   <a:extraClrSchemeLst/>
   <a:extLst>
     <a:ext uri="{05A4C25C-085E-4340-85A3-A5531E510DB2}">
-      <thm15:themeFamily xmlns:thm15="http://schemas.microsoft.com/office/thememl/2012/main" name="Office Theme" id="{62F939B6-93AF-4DB8-9C6B-D6C7DFDC589F}" vid="{4A3C46E8-61CC-4603-A589-7422A47A8E4A}"/>
+      <thm15:themeFamily xmlns:thm15="http://schemas.microsoft.com/office/thememl/2012/main" xmlns="" name="Office Theme" id="{62F939B6-93AF-4DB8-9C6B-D6C7DFDC589F}" vid="{4A3C46E8-61CC-4603-A589-7422A47A8E4A}"/>
     </a:ext>
   </a:extLst>
 </a:theme>

</xml_diff>